<commit_message>
revisión de ortografía del sad
correcciones en el documento
</commit_message>
<xml_diff>
--- a/Software Architecture Document.docx
+++ b/Software Architecture Document.docx
@@ -26,7 +26,15 @@
         <w:rPr>
           <w:lang w:val="es-CO"/>
         </w:rPr>
-        <w:t>Sistema de alarmas para tutelas y derechos de petición de la Universidad del Quindío</w:t>
+        <w:t xml:space="preserve">Sistema </w:t>
+      </w:r>
+      <w:bookmarkStart w:id="0" w:name="_GoBack"/>
+      <w:bookmarkEnd w:id="0"/>
+      <w:r>
+        <w:rPr>
+          <w:lang w:val="es-CO"/>
+        </w:rPr>
+        <w:t>de alarmas para tutelas y derechos de petición de la Universidad del Quindío</w:t>
       </w:r>
       <w:r>
         <w:fldChar w:fldCharType="end"/>
@@ -37,11 +45,21 @@
         <w:pStyle w:val="Puesto"/>
         <w:jc w:val="right"/>
       </w:pPr>
-      <w:fldSimple w:instr=" TITLE  \* MERGEFORMAT ">
-        <w:r>
-          <w:t>Software Architecture Document</w:t>
-        </w:r>
-      </w:fldSimple>
+      <w:r>
+        <w:fldChar w:fldCharType="begin"/>
+      </w:r>
+      <w:r>
+        <w:instrText xml:space="preserve"> TITLE  \* MERGEFORMAT </w:instrText>
+      </w:r>
+      <w:r>
+        <w:fldChar w:fldCharType="separate"/>
+      </w:r>
+      <w:r>
+        <w:t>Software Architecture Document</w:t>
+      </w:r>
+      <w:r>
+        <w:fldChar w:fldCharType="end"/>
+      </w:r>
     </w:p>
     <w:p>
       <w:pPr>
@@ -1998,11 +2016,22 @@
       <w:r>
         <w:br w:type="page"/>
       </w:r>
-      <w:fldSimple w:instr=" TITLE  \* MERGEFORMAT ">
-        <w:r>
-          <w:t>Software Architecture Document</w:t>
-        </w:r>
-      </w:fldSimple>
+      <w:r>
+        <w:lastRenderedPageBreak/>
+        <w:fldChar w:fldCharType="begin"/>
+      </w:r>
+      <w:r>
+        <w:instrText xml:space="preserve"> TITLE  \* MERGEFORMAT </w:instrText>
+      </w:r>
+      <w:r>
+        <w:fldChar w:fldCharType="separate"/>
+      </w:r>
+      <w:r>
+        <w:t>Software Architecture Document</w:t>
+      </w:r>
+      <w:r>
+        <w:fldChar w:fldCharType="end"/>
+      </w:r>
       <w:r>
         <w:t xml:space="preserve"> </w:t>
       </w:r>
@@ -2011,13 +2040,13 @@
       <w:pPr>
         <w:pStyle w:val="Ttulo1"/>
       </w:pPr>
-      <w:bookmarkStart w:id="0" w:name="_Toc456598586"/>
-      <w:bookmarkStart w:id="1" w:name="_Toc448789950"/>
+      <w:bookmarkStart w:id="1" w:name="_Toc456598586"/>
+      <w:bookmarkStart w:id="2" w:name="_Toc448789950"/>
       <w:r>
         <w:t>Introduction</w:t>
       </w:r>
-      <w:bookmarkEnd w:id="0"/>
       <w:bookmarkEnd w:id="1"/>
+      <w:bookmarkEnd w:id="2"/>
     </w:p>
     <w:p>
       <w:pPr>
@@ -2247,13 +2276,13 @@
       <w:pPr>
         <w:pStyle w:val="Ttulo2"/>
       </w:pPr>
-      <w:bookmarkStart w:id="2" w:name="_Toc456598587"/>
-      <w:bookmarkStart w:id="3" w:name="_Toc448789951"/>
+      <w:bookmarkStart w:id="3" w:name="_Toc456598587"/>
+      <w:bookmarkStart w:id="4" w:name="_Toc448789951"/>
       <w:r>
         <w:t>Purpose</w:t>
       </w:r>
-      <w:bookmarkEnd w:id="2"/>
       <w:bookmarkEnd w:id="3"/>
+      <w:bookmarkEnd w:id="4"/>
     </w:p>
     <w:p>
       <w:pPr>
@@ -2265,7 +2294,7 @@
           <w:lang w:val="es-CO"/>
         </w:rPr>
       </w:pPr>
-      <w:bookmarkStart w:id="4" w:name="_Toc456598588"/>
+      <w:bookmarkStart w:id="5" w:name="_Toc456598588"/>
       <w:r>
         <w:rPr>
           <w:lang w:val="es-CO"/>
@@ -2285,12 +2314,12 @@
       <w:pPr>
         <w:pStyle w:val="Ttulo2"/>
       </w:pPr>
-      <w:bookmarkStart w:id="5" w:name="_Toc448789952"/>
+      <w:bookmarkStart w:id="6" w:name="_Toc448789952"/>
       <w:r>
         <w:t>Scope</w:t>
       </w:r>
-      <w:bookmarkEnd w:id="4"/>
       <w:bookmarkEnd w:id="5"/>
+      <w:bookmarkEnd w:id="6"/>
     </w:p>
     <w:p>
       <w:pPr>
@@ -2310,13 +2339,13 @@
       <w:pPr>
         <w:pStyle w:val="Ttulo2"/>
       </w:pPr>
-      <w:bookmarkStart w:id="6" w:name="_Toc456598589"/>
-      <w:bookmarkStart w:id="7" w:name="_Toc448789953"/>
+      <w:bookmarkStart w:id="7" w:name="_Toc456598589"/>
+      <w:bookmarkStart w:id="8" w:name="_Toc448789953"/>
       <w:r>
         <w:t>Definitions, Acronyms, and Abbreviations</w:t>
       </w:r>
-      <w:bookmarkEnd w:id="6"/>
       <w:bookmarkEnd w:id="7"/>
+      <w:bookmarkEnd w:id="8"/>
     </w:p>
     <w:p>
       <w:pPr>
@@ -2334,47 +2363,11 @@
         </w:rPr>
         <w:t xml:space="preserve">HTML: </w:t>
       </w:r>
-      <w:proofErr w:type="spellStart"/>
-      <w:r>
-        <w:rPr>
-          <w:lang w:val="es-CO"/>
-        </w:rPr>
-        <w:t>HyperText</w:t>
-      </w:r>
-      <w:proofErr w:type="spellEnd"/>
-      <w:r>
-        <w:rPr>
-          <w:lang w:val="es-CO"/>
-        </w:rPr>
-        <w:t xml:space="preserve"> </w:t>
-      </w:r>
-      <w:proofErr w:type="spellStart"/>
-      <w:r>
-        <w:rPr>
-          <w:lang w:val="es-CO"/>
-        </w:rPr>
-        <w:t>Markup</w:t>
-      </w:r>
-      <w:proofErr w:type="spellEnd"/>
-      <w:r>
-        <w:rPr>
-          <w:lang w:val="es-CO"/>
-        </w:rPr>
-        <w:t xml:space="preserve"> </w:t>
-      </w:r>
-      <w:proofErr w:type="spellStart"/>
-      <w:r>
-        <w:rPr>
-          <w:lang w:val="es-CO"/>
-        </w:rPr>
-        <w:t>Language</w:t>
-      </w:r>
-      <w:proofErr w:type="spellEnd"/>
-      <w:r>
-        <w:rPr>
-          <w:lang w:val="es-CO"/>
-        </w:rPr>
-        <w:t xml:space="preserve"> (Lenguaje de Marcado de Hipertexto).</w:t>
+      <w:r>
+        <w:rPr>
+          <w:lang w:val="es-CO"/>
+        </w:rPr>
+        <w:t>HyperText Markup Language (Lenguaje de Marcado de Hipertexto).</w:t>
       </w:r>
     </w:p>
     <w:p>
@@ -2392,33 +2385,11 @@
         </w:rPr>
         <w:t xml:space="preserve">PHP: </w:t>
       </w:r>
-      <w:proofErr w:type="spellStart"/>
-      <w:r>
-        <w:rPr>
-          <w:lang w:val="es-CO"/>
-        </w:rPr>
-        <w:t>Hypertext</w:t>
-      </w:r>
-      <w:proofErr w:type="spellEnd"/>
-      <w:r>
-        <w:rPr>
-          <w:lang w:val="es-CO"/>
-        </w:rPr>
-        <w:t xml:space="preserve"> </w:t>
-      </w:r>
-      <w:proofErr w:type="spellStart"/>
-      <w:r>
-        <w:rPr>
-          <w:lang w:val="es-CO"/>
-        </w:rPr>
-        <w:t>PreProcesor</w:t>
-      </w:r>
-      <w:proofErr w:type="spellEnd"/>
-      <w:r>
-        <w:rPr>
-          <w:lang w:val="es-CO"/>
-        </w:rPr>
-        <w:t xml:space="preserve"> (Pre Procesador de Hipertexto).</w:t>
+      <w:r>
+        <w:rPr>
+          <w:lang w:val="es-CO"/>
+        </w:rPr>
+        <w:t>Hypertext PreProcesor (Pre Procesador de Hipertexto).</w:t>
       </w:r>
     </w:p>
     <w:p>
@@ -2458,46 +2429,24 @@
         </w:rPr>
         <w:t xml:space="preserve">CSS: </w:t>
       </w:r>
-      <w:proofErr w:type="spellStart"/>
-      <w:r>
-        <w:rPr>
-          <w:lang w:val="es-CO"/>
-        </w:rPr>
-        <w:t>Cascade</w:t>
-      </w:r>
-      <w:proofErr w:type="spellEnd"/>
-      <w:r>
-        <w:rPr>
-          <w:lang w:val="es-CO"/>
-        </w:rPr>
-        <w:t xml:space="preserve"> Style </w:t>
-      </w:r>
-      <w:proofErr w:type="spellStart"/>
-      <w:r>
-        <w:rPr>
-          <w:lang w:val="es-CO"/>
-        </w:rPr>
-        <w:t>Sheets</w:t>
-      </w:r>
-      <w:proofErr w:type="spellEnd"/>
-      <w:r>
-        <w:rPr>
-          <w:lang w:val="es-CO"/>
-        </w:rPr>
-        <w:t xml:space="preserve"> (Hojas de estilo en cascada).</w:t>
+      <w:r>
+        <w:rPr>
+          <w:lang w:val="es-CO"/>
+        </w:rPr>
+        <w:t>Cascade Style Sheets (Hojas de estilo en cascada).</w:t>
       </w:r>
     </w:p>
     <w:p>
       <w:pPr>
         <w:pStyle w:val="Ttulo2"/>
       </w:pPr>
-      <w:bookmarkStart w:id="8" w:name="_Toc456598590"/>
-      <w:bookmarkStart w:id="9" w:name="_Toc448789954"/>
+      <w:bookmarkStart w:id="9" w:name="_Toc456598590"/>
+      <w:bookmarkStart w:id="10" w:name="_Toc448789954"/>
       <w:r>
         <w:t>References</w:t>
       </w:r>
-      <w:bookmarkEnd w:id="8"/>
       <w:bookmarkEnd w:id="9"/>
+      <w:bookmarkEnd w:id="10"/>
     </w:p>
     <w:p>
       <w:pPr>
@@ -2563,35 +2512,7 @@
         <w:rPr>
           <w:lang w:val="es-CO"/>
         </w:rPr>
-        <w:t xml:space="preserve">El modelo 4+1, vistas como guía de los </w:t>
-      </w:r>
-      <w:proofErr w:type="spellStart"/>
-      <w:r>
-        <w:rPr>
-          <w:lang w:val="es-CO"/>
-        </w:rPr>
-        <w:t>workshops</w:t>
-      </w:r>
-      <w:proofErr w:type="spellEnd"/>
-      <w:r>
-        <w:rPr>
-          <w:lang w:val="es-CO"/>
-        </w:rPr>
-        <w:t xml:space="preserve"> de la ingeniería de software – </w:t>
-      </w:r>
-      <w:proofErr w:type="spellStart"/>
-      <w:r>
-        <w:rPr>
-          <w:lang w:val="es-CO"/>
-        </w:rPr>
-        <w:t>Sorey</w:t>
-      </w:r>
-      <w:proofErr w:type="spellEnd"/>
-      <w:r>
-        <w:rPr>
-          <w:lang w:val="es-CO"/>
-        </w:rPr>
-        <w:t xml:space="preserve"> García, obtenido el 17 de Abril de 2016, obtenido desde: </w:t>
+        <w:t xml:space="preserve">El modelo 4+1, vistas como guía de los workshops de la ingeniería de software – Sorey García, obtenido el 17 de Abril de 2016, obtenido desde: </w:t>
       </w:r>
       <w:hyperlink r:id="rId11">
         <w:r>
@@ -2640,21 +2561,7 @@
         <w:rPr>
           <w:lang w:val="es-CO"/>
         </w:rPr>
-        <w:t xml:space="preserve">Entendiendo el Modelo – Vista – Controlador – </w:t>
-      </w:r>
-      <w:proofErr w:type="spellStart"/>
-      <w:r>
-        <w:rPr>
-          <w:lang w:val="es-CO"/>
-        </w:rPr>
-        <w:t>CookBook</w:t>
-      </w:r>
-      <w:proofErr w:type="spellEnd"/>
-      <w:r>
-        <w:rPr>
-          <w:lang w:val="es-CO"/>
-        </w:rPr>
-        <w:t xml:space="preserve">, Obtenido el 19 de Abril de 2016, obtenido desde: </w:t>
+        <w:t xml:space="preserve">Entendiendo el Modelo – Vista – Controlador – CookBook, Obtenido el 19 de Abril de 2016, obtenido desde: </w:t>
       </w:r>
       <w:hyperlink r:id="rId12">
         <w:r>
@@ -2684,13 +2591,13 @@
       <w:pPr>
         <w:pStyle w:val="Ttulo2"/>
       </w:pPr>
-      <w:bookmarkStart w:id="10" w:name="_Toc456598591"/>
-      <w:bookmarkStart w:id="11" w:name="_Toc448789955"/>
+      <w:bookmarkStart w:id="11" w:name="_Toc456598591"/>
+      <w:bookmarkStart w:id="12" w:name="_Toc448789955"/>
       <w:r>
         <w:t>Overview</w:t>
       </w:r>
-      <w:bookmarkEnd w:id="10"/>
       <w:bookmarkEnd w:id="11"/>
+      <w:bookmarkEnd w:id="12"/>
     </w:p>
     <w:p>
       <w:pPr>
@@ -2893,11 +2800,11 @@
       <w:pPr>
         <w:pStyle w:val="Ttulo1"/>
       </w:pPr>
-      <w:bookmarkStart w:id="12" w:name="_Toc448789956"/>
+      <w:bookmarkStart w:id="13" w:name="_Toc448789956"/>
       <w:r>
         <w:t>Architectural Representation</w:t>
       </w:r>
-      <w:bookmarkEnd w:id="12"/>
+      <w:bookmarkEnd w:id="13"/>
       <w:r>
         <w:t xml:space="preserve"> </w:t>
       </w:r>
@@ -2917,21 +2824,7 @@
         <w:rPr>
           <w:lang w:val="es-CO"/>
         </w:rPr>
-        <w:t>Para este proyecto se utilizará el modelo arquitectónico “4+1” (</w:t>
-      </w:r>
-      <w:proofErr w:type="spellStart"/>
-      <w:r>
-        <w:rPr>
-          <w:lang w:val="es-CO"/>
-        </w:rPr>
-        <w:t>Kruchten</w:t>
-      </w:r>
-      <w:proofErr w:type="spellEnd"/>
-      <w:r>
-        <w:rPr>
-          <w:lang w:val="es-CO"/>
-        </w:rPr>
-        <w:t xml:space="preserve">, 1995). Este modelo se basa en varios elementos arquitectónicos con el fin de satisfacer los requerimientos de funcionalidad y rendimiento del sistema, igualmente buscan satisfacer componentes no funcionales como lo son la confiabilidad, usabilidad, escalabilidad, entre otros </w:t>
+        <w:t xml:space="preserve">Para este proyecto se utilizará el modelo arquitectónico “4+1” (Kruchten, 1995). Este modelo se basa en varios elementos arquitectónicos con el fin de satisfacer los requerimientos de funcionalidad y rendimiento del sistema, igualmente buscan satisfacer componentes no funcionales como lo son la confiabilidad, usabilidad, escalabilidad, entre otros </w:t>
       </w:r>
       <w:r>
         <w:rPr>
@@ -3013,11 +2906,11 @@
       <w:pPr>
         <w:pStyle w:val="Ttulo1"/>
       </w:pPr>
-      <w:bookmarkStart w:id="13" w:name="_Toc448789957"/>
+      <w:bookmarkStart w:id="14" w:name="_Toc448789957"/>
       <w:r>
         <w:t>Architectural Goals and Constraints</w:t>
       </w:r>
-      <w:bookmarkEnd w:id="13"/>
+      <w:bookmarkEnd w:id="14"/>
       <w:r>
         <w:t xml:space="preserve"> </w:t>
       </w:r>
@@ -3095,23 +2988,7 @@
           <w:sz w:val="20"/>
           <w:lang w:val="es-CO"/>
         </w:rPr>
-        <w:t xml:space="preserve">Utilización del </w:t>
-      </w:r>
-      <w:proofErr w:type="spellStart"/>
-      <w:r>
-        <w:rPr>
-          <w:sz w:val="20"/>
-          <w:lang w:val="es-CO"/>
-        </w:rPr>
-        <w:t>framework</w:t>
-      </w:r>
-      <w:proofErr w:type="spellEnd"/>
-      <w:r>
-        <w:rPr>
-          <w:sz w:val="20"/>
-          <w:lang w:val="es-CO"/>
-        </w:rPr>
-        <w:t xml:space="preserve"> con las características necesarias para el desarrollo de la aplicación.</w:t>
+        <w:t>Utilización del framework con las características necesarias para el desarrollo de la aplicación.</w:t>
       </w:r>
     </w:p>
     <w:p>
@@ -3209,12 +3086,12 @@
       <w:pPr>
         <w:pStyle w:val="Ttulo1"/>
       </w:pPr>
-      <w:bookmarkStart w:id="14" w:name="_Toc448789958"/>
+      <w:bookmarkStart w:id="15" w:name="_Toc448789958"/>
       <w:r>
         <w:lastRenderedPageBreak/>
         <w:t>Use-Case View</w:t>
       </w:r>
-      <w:bookmarkEnd w:id="14"/>
+      <w:bookmarkEnd w:id="15"/>
       <w:r>
         <w:t xml:space="preserve"> </w:t>
       </w:r>
@@ -3594,11 +3471,11 @@
       <w:pPr>
         <w:pStyle w:val="Ttulo1"/>
       </w:pPr>
-      <w:bookmarkStart w:id="15" w:name="_Toc448789959"/>
+      <w:bookmarkStart w:id="16" w:name="_Toc448789959"/>
       <w:r>
         <w:t>Logical View</w:t>
       </w:r>
-      <w:bookmarkEnd w:id="15"/>
+      <w:bookmarkEnd w:id="16"/>
       <w:r>
         <w:t xml:space="preserve"> </w:t>
       </w:r>
@@ -3683,12 +3560,12 @@
       <w:pPr>
         <w:pStyle w:val="Ttulo2"/>
       </w:pPr>
-      <w:bookmarkStart w:id="16" w:name="_Toc448789960"/>
+      <w:bookmarkStart w:id="17" w:name="_Toc448789960"/>
       <w:r>
         <w:lastRenderedPageBreak/>
         <w:t>Overview</w:t>
       </w:r>
-      <w:bookmarkEnd w:id="16"/>
+      <w:bookmarkEnd w:id="17"/>
     </w:p>
     <w:p>
       <w:pPr>
@@ -3917,11 +3794,11 @@
       <w:pPr>
         <w:pStyle w:val="Ttulo2"/>
       </w:pPr>
-      <w:bookmarkStart w:id="17" w:name="_Toc448789961"/>
+      <w:bookmarkStart w:id="18" w:name="_Toc448789961"/>
       <w:r>
         <w:t>Architecturally Significant Design Packages</w:t>
       </w:r>
-      <w:bookmarkEnd w:id="17"/>
+      <w:bookmarkEnd w:id="18"/>
     </w:p>
     <w:p>
       <w:pPr>
@@ -4503,77 +4380,13 @@
                 <w:lang w:val="es-CO"/>
               </w:rPr>
             </w:pPr>
-            <w:proofErr w:type="spellStart"/>
             <w:r>
               <w:rPr>
                 <w:rFonts w:ascii="Times New Roman"/>
                 <w:sz w:val="20"/>
                 <w:lang w:val="es-CO"/>
               </w:rPr>
-              <w:t>id_radicado</w:t>
-            </w:r>
-            <w:proofErr w:type="spellEnd"/>
-            <w:r>
-              <w:rPr>
-                <w:rFonts w:ascii="Times New Roman"/>
-                <w:sz w:val="20"/>
-                <w:lang w:val="es-CO"/>
-              </w:rPr>
-              <w:t xml:space="preserve">, </w:t>
-            </w:r>
-            <w:proofErr w:type="spellStart"/>
-            <w:r>
-              <w:rPr>
-                <w:rFonts w:ascii="Times New Roman"/>
-                <w:sz w:val="20"/>
-                <w:lang w:val="es-CO"/>
-              </w:rPr>
-              <w:t>fecha_recibido</w:t>
-            </w:r>
-            <w:proofErr w:type="spellEnd"/>
-            <w:r>
-              <w:rPr>
-                <w:rFonts w:ascii="Times New Roman"/>
-                <w:sz w:val="20"/>
-                <w:lang w:val="es-CO"/>
-              </w:rPr>
-              <w:t xml:space="preserve">, </w:t>
-            </w:r>
-            <w:proofErr w:type="spellStart"/>
-            <w:r>
-              <w:rPr>
-                <w:rFonts w:ascii="Times New Roman"/>
-                <w:sz w:val="20"/>
-                <w:lang w:val="es-CO"/>
-              </w:rPr>
-              <w:t>fecha_vencimiento</w:t>
-            </w:r>
-            <w:proofErr w:type="spellEnd"/>
-            <w:r>
-              <w:rPr>
-                <w:rFonts w:ascii="Times New Roman"/>
-                <w:sz w:val="20"/>
-                <w:lang w:val="es-CO"/>
-              </w:rPr>
-              <w:t xml:space="preserve">, </w:t>
-            </w:r>
-            <w:proofErr w:type="spellStart"/>
-            <w:r>
-              <w:rPr>
-                <w:rFonts w:ascii="Times New Roman"/>
-                <w:sz w:val="20"/>
-                <w:lang w:val="es-CO"/>
-              </w:rPr>
-              <w:t>dias_habiles</w:t>
-            </w:r>
-            <w:proofErr w:type="spellEnd"/>
-            <w:r>
-              <w:rPr>
-                <w:rFonts w:ascii="Times New Roman"/>
-                <w:sz w:val="20"/>
-                <w:lang w:val="es-CO"/>
-              </w:rPr>
-              <w:t>, responsable</w:t>
+              <w:t>id_radicado, fecha_recibido, fecha_vencimiento, dias_habiles, responsable</w:t>
             </w:r>
           </w:p>
         </w:tc>
@@ -4833,23 +4646,13 @@
                 <w:lang w:val="es-CO"/>
               </w:rPr>
             </w:pPr>
-            <w:proofErr w:type="spellStart"/>
             <w:r>
               <w:rPr>
                 <w:rFonts w:ascii="Times New Roman"/>
                 <w:sz w:val="20"/>
                 <w:lang w:val="es-CO"/>
               </w:rPr>
-              <w:t>id_Rol</w:t>
-            </w:r>
-            <w:proofErr w:type="spellEnd"/>
-            <w:r>
-              <w:rPr>
-                <w:rFonts w:ascii="Times New Roman"/>
-                <w:sz w:val="20"/>
-                <w:lang w:val="es-CO"/>
-              </w:rPr>
-              <w:t>, nombre, privilegio</w:t>
+              <w:t>id_Rol, nombre, privilegio</w:t>
             </w:r>
           </w:p>
         </w:tc>
@@ -5282,11 +5085,11 @@
       <w:pPr>
         <w:pStyle w:val="Ttulo1"/>
       </w:pPr>
-      <w:bookmarkStart w:id="18" w:name="_Toc448789962"/>
+      <w:bookmarkStart w:id="19" w:name="_Toc448789962"/>
       <w:r>
         <w:t>Process View</w:t>
       </w:r>
-      <w:bookmarkEnd w:id="18"/>
+      <w:bookmarkEnd w:id="19"/>
       <w:r>
         <w:t xml:space="preserve"> </w:t>
       </w:r>
@@ -5372,12 +5175,12 @@
       <w:pPr>
         <w:pStyle w:val="Ttulo1"/>
       </w:pPr>
-      <w:bookmarkStart w:id="19" w:name="_Toc448789963"/>
+      <w:bookmarkStart w:id="20" w:name="_Toc448789963"/>
       <w:r>
         <w:lastRenderedPageBreak/>
         <w:t>Deployment View</w:t>
       </w:r>
-      <w:bookmarkEnd w:id="19"/>
+      <w:bookmarkEnd w:id="20"/>
       <w:r>
         <w:t xml:space="preserve"> </w:t>
       </w:r>
@@ -5448,35 +5251,7 @@
         <w:rPr>
           <w:lang w:val="es-CO"/>
         </w:rPr>
-        <w:t xml:space="preserve">En la </w:t>
-      </w:r>
-      <w:proofErr w:type="spellStart"/>
-      <w:r>
-        <w:rPr>
-          <w:lang w:val="es-CO"/>
-        </w:rPr>
-        <w:t>Deployment</w:t>
-      </w:r>
-      <w:proofErr w:type="spellEnd"/>
-      <w:r>
-        <w:rPr>
-          <w:lang w:val="es-CO"/>
-        </w:rPr>
-        <w:t xml:space="preserve"> </w:t>
-      </w:r>
-      <w:proofErr w:type="spellStart"/>
-      <w:r>
-        <w:rPr>
-          <w:lang w:val="es-CO"/>
-        </w:rPr>
-        <w:t>view</w:t>
-      </w:r>
-      <w:proofErr w:type="spellEnd"/>
-      <w:r>
-        <w:rPr>
-          <w:lang w:val="es-CO"/>
-        </w:rPr>
-        <w:t xml:space="preserve"> se muestra el comportamiento del hardware para cumplir con las funcionalidades de la aplicación.</w:t>
+        <w:t>En la Deployment view se muestra el comportamiento del hardware para cumplir con las funcionalidades de la aplicación.</w:t>
       </w:r>
     </w:p>
     <w:p>
@@ -5499,11 +5274,11 @@
       <w:pPr>
         <w:pStyle w:val="Ttulo1"/>
       </w:pPr>
-      <w:bookmarkStart w:id="20" w:name="_Toc448789964"/>
+      <w:bookmarkStart w:id="21" w:name="_Toc448789964"/>
       <w:r>
         <w:t>Implementation View</w:t>
       </w:r>
-      <w:bookmarkEnd w:id="20"/>
+      <w:bookmarkEnd w:id="21"/>
       <w:r>
         <w:t xml:space="preserve"> </w:t>
       </w:r>
@@ -5620,14 +5395,14 @@
           <w:lang w:val="es-CO"/>
         </w:rPr>
       </w:pPr>
-      <w:bookmarkStart w:id="21" w:name="_Toc448789965"/>
+      <w:bookmarkStart w:id="22" w:name="_Toc448789965"/>
       <w:r>
         <w:rPr>
           <w:lang w:val="es-CO"/>
         </w:rPr>
         <w:t>Overview</w:t>
       </w:r>
-      <w:bookmarkEnd w:id="21"/>
+      <w:bookmarkEnd w:id="22"/>
     </w:p>
     <w:p>
       <w:pPr>
@@ -5925,11 +5700,11 @@
       <w:pPr>
         <w:pStyle w:val="Ttulo1"/>
       </w:pPr>
-      <w:bookmarkStart w:id="22" w:name="_Toc448789969"/>
+      <w:bookmarkStart w:id="23" w:name="_Toc448789969"/>
       <w:r>
         <w:t>Quality</w:t>
       </w:r>
-      <w:bookmarkEnd w:id="22"/>
+      <w:bookmarkEnd w:id="23"/>
       <w:r>
         <w:t xml:space="preserve"> </w:t>
       </w:r>
@@ -5945,273 +5720,7 @@
         <w:rPr>
           <w:rFonts w:ascii="Calibri" w:hAnsi="Calibri"/>
         </w:rPr>
-        <w:t xml:space="preserve">Para </w:t>
-      </w:r>
-      <w:proofErr w:type="spellStart"/>
-      <w:r>
-        <w:rPr>
-          <w:rFonts w:ascii="Calibri" w:hAnsi="Calibri"/>
-        </w:rPr>
-        <w:t>lograr</w:t>
-      </w:r>
-      <w:proofErr w:type="spellEnd"/>
-      <w:r>
-        <w:rPr>
-          <w:rFonts w:ascii="Calibri" w:hAnsi="Calibri"/>
-        </w:rPr>
-        <w:t xml:space="preserve"> </w:t>
-      </w:r>
-      <w:proofErr w:type="gramStart"/>
-      <w:r>
-        <w:rPr>
-          <w:rFonts w:ascii="Calibri" w:hAnsi="Calibri"/>
-        </w:rPr>
-        <w:t>un</w:t>
-      </w:r>
-      <w:proofErr w:type="gramEnd"/>
-      <w:r>
-        <w:rPr>
-          <w:rFonts w:ascii="Calibri" w:hAnsi="Calibri"/>
-        </w:rPr>
-        <w:t xml:space="preserve"> </w:t>
-      </w:r>
-      <w:proofErr w:type="spellStart"/>
-      <w:r>
-        <w:rPr>
-          <w:rFonts w:ascii="Calibri" w:hAnsi="Calibri"/>
-        </w:rPr>
-        <w:t>mejor</w:t>
-      </w:r>
-      <w:proofErr w:type="spellEnd"/>
-      <w:r>
-        <w:rPr>
-          <w:rFonts w:ascii="Calibri" w:hAnsi="Calibri"/>
-        </w:rPr>
-        <w:t xml:space="preserve"> </w:t>
-      </w:r>
-      <w:proofErr w:type="spellStart"/>
-      <w:r>
-        <w:rPr>
-          <w:rFonts w:ascii="Calibri" w:hAnsi="Calibri"/>
-        </w:rPr>
-        <w:t>aprovechamiento</w:t>
-      </w:r>
-      <w:proofErr w:type="spellEnd"/>
-      <w:r>
-        <w:rPr>
-          <w:rFonts w:ascii="Calibri" w:hAnsi="Calibri"/>
-        </w:rPr>
-        <w:t xml:space="preserve"> de la </w:t>
-      </w:r>
-      <w:proofErr w:type="spellStart"/>
-      <w:r>
-        <w:rPr>
-          <w:rFonts w:ascii="Calibri" w:hAnsi="Calibri"/>
-        </w:rPr>
-        <w:t>arquitectura</w:t>
-      </w:r>
-      <w:proofErr w:type="spellEnd"/>
-      <w:r>
-        <w:rPr>
-          <w:rFonts w:ascii="Calibri" w:hAnsi="Calibri"/>
-        </w:rPr>
-        <w:t xml:space="preserve">, se </w:t>
-      </w:r>
-      <w:proofErr w:type="spellStart"/>
-      <w:r>
-        <w:rPr>
-          <w:rFonts w:ascii="Calibri" w:hAnsi="Calibri"/>
-        </w:rPr>
-        <w:t>especifican</w:t>
-      </w:r>
-      <w:proofErr w:type="spellEnd"/>
-      <w:r>
-        <w:rPr>
-          <w:rFonts w:ascii="Calibri" w:hAnsi="Calibri"/>
-        </w:rPr>
-        <w:t xml:space="preserve"> </w:t>
-      </w:r>
-      <w:proofErr w:type="spellStart"/>
-      <w:r>
-        <w:rPr>
-          <w:rFonts w:ascii="Calibri" w:hAnsi="Calibri"/>
-        </w:rPr>
-        <w:t>las</w:t>
-      </w:r>
-      <w:proofErr w:type="spellEnd"/>
-      <w:r>
-        <w:rPr>
-          <w:rFonts w:ascii="Calibri" w:hAnsi="Calibri"/>
-        </w:rPr>
-        <w:t xml:space="preserve"> </w:t>
-      </w:r>
-      <w:proofErr w:type="spellStart"/>
-      <w:r>
-        <w:rPr>
-          <w:rFonts w:ascii="Calibri" w:hAnsi="Calibri"/>
-        </w:rPr>
-        <w:t>características</w:t>
-      </w:r>
-      <w:proofErr w:type="spellEnd"/>
-      <w:r>
-        <w:rPr>
-          <w:rFonts w:ascii="Calibri" w:hAnsi="Calibri"/>
-        </w:rPr>
-        <w:t xml:space="preserve"> de </w:t>
-      </w:r>
-      <w:proofErr w:type="spellStart"/>
-      <w:r>
-        <w:rPr>
-          <w:rFonts w:ascii="Calibri" w:hAnsi="Calibri"/>
-        </w:rPr>
-        <w:t>calidad</w:t>
-      </w:r>
-      <w:proofErr w:type="spellEnd"/>
-      <w:r>
-        <w:rPr>
-          <w:rFonts w:ascii="Calibri" w:hAnsi="Calibri"/>
-        </w:rPr>
-        <w:t xml:space="preserve"> a </w:t>
-      </w:r>
-      <w:proofErr w:type="spellStart"/>
-      <w:r>
-        <w:rPr>
-          <w:rFonts w:ascii="Calibri" w:hAnsi="Calibri"/>
-        </w:rPr>
-        <w:t>tener</w:t>
-      </w:r>
-      <w:proofErr w:type="spellEnd"/>
-      <w:r>
-        <w:rPr>
-          <w:rFonts w:ascii="Calibri" w:hAnsi="Calibri"/>
-        </w:rPr>
-        <w:t xml:space="preserve"> en </w:t>
-      </w:r>
-      <w:proofErr w:type="spellStart"/>
-      <w:r>
-        <w:rPr>
-          <w:rFonts w:ascii="Calibri" w:hAnsi="Calibri"/>
-        </w:rPr>
-        <w:t>cuenta</w:t>
-      </w:r>
-      <w:proofErr w:type="spellEnd"/>
-      <w:r>
-        <w:rPr>
-          <w:rFonts w:ascii="Calibri" w:hAnsi="Calibri"/>
-        </w:rPr>
-        <w:t xml:space="preserve"> para la </w:t>
-      </w:r>
-      <w:proofErr w:type="spellStart"/>
-      <w:r>
-        <w:rPr>
-          <w:rFonts w:ascii="Calibri" w:hAnsi="Calibri"/>
-        </w:rPr>
-        <w:t>puesta</w:t>
-      </w:r>
-      <w:proofErr w:type="spellEnd"/>
-      <w:r>
-        <w:rPr>
-          <w:rFonts w:ascii="Calibri" w:hAnsi="Calibri"/>
-        </w:rPr>
-        <w:t xml:space="preserve"> en </w:t>
-      </w:r>
-      <w:proofErr w:type="spellStart"/>
-      <w:r>
-        <w:rPr>
-          <w:rFonts w:ascii="Calibri" w:hAnsi="Calibri"/>
-        </w:rPr>
-        <w:t>servicio</w:t>
-      </w:r>
-      <w:proofErr w:type="spellEnd"/>
-      <w:r>
-        <w:rPr>
-          <w:rFonts w:ascii="Calibri" w:hAnsi="Calibri"/>
-        </w:rPr>
-        <w:t xml:space="preserve"> y </w:t>
-      </w:r>
-      <w:proofErr w:type="spellStart"/>
-      <w:r>
-        <w:rPr>
-          <w:rFonts w:ascii="Calibri" w:hAnsi="Calibri"/>
-        </w:rPr>
-        <w:t>operación</w:t>
-      </w:r>
-      <w:proofErr w:type="spellEnd"/>
-      <w:r>
-        <w:rPr>
-          <w:rFonts w:ascii="Calibri" w:hAnsi="Calibri"/>
-        </w:rPr>
-        <w:t xml:space="preserve"> de la </w:t>
-      </w:r>
-      <w:proofErr w:type="spellStart"/>
-      <w:r>
-        <w:rPr>
-          <w:rFonts w:ascii="Calibri" w:hAnsi="Calibri"/>
-        </w:rPr>
-        <w:t>aplicación</w:t>
-      </w:r>
-      <w:proofErr w:type="spellEnd"/>
-      <w:r>
-        <w:rPr>
-          <w:rFonts w:ascii="Calibri" w:hAnsi="Calibri"/>
-        </w:rPr>
-        <w:t xml:space="preserve">, </w:t>
-      </w:r>
-      <w:proofErr w:type="spellStart"/>
-      <w:r>
-        <w:rPr>
-          <w:rFonts w:ascii="Calibri" w:hAnsi="Calibri"/>
-        </w:rPr>
-        <w:t>dichas</w:t>
-      </w:r>
-      <w:proofErr w:type="spellEnd"/>
-      <w:r>
-        <w:rPr>
-          <w:rFonts w:ascii="Calibri" w:hAnsi="Calibri"/>
-        </w:rPr>
-        <w:t xml:space="preserve"> </w:t>
-      </w:r>
-      <w:proofErr w:type="spellStart"/>
-      <w:r>
-        <w:rPr>
-          <w:rFonts w:ascii="Calibri" w:hAnsi="Calibri"/>
-        </w:rPr>
-        <w:t>características</w:t>
-      </w:r>
-      <w:proofErr w:type="spellEnd"/>
-      <w:r>
-        <w:rPr>
-          <w:rFonts w:ascii="Calibri" w:hAnsi="Calibri"/>
-        </w:rPr>
-        <w:t xml:space="preserve"> son </w:t>
-      </w:r>
-      <w:proofErr w:type="spellStart"/>
-      <w:r>
-        <w:rPr>
-          <w:rFonts w:ascii="Calibri" w:hAnsi="Calibri"/>
-        </w:rPr>
-        <w:t>nombradas</w:t>
-      </w:r>
-      <w:proofErr w:type="spellEnd"/>
-      <w:r>
-        <w:rPr>
-          <w:rFonts w:ascii="Calibri" w:hAnsi="Calibri"/>
-        </w:rPr>
-        <w:t xml:space="preserve"> a </w:t>
-      </w:r>
-      <w:proofErr w:type="spellStart"/>
-      <w:r>
-        <w:rPr>
-          <w:rFonts w:ascii="Calibri" w:hAnsi="Calibri"/>
-        </w:rPr>
-        <w:t>continuación</w:t>
-      </w:r>
-      <w:proofErr w:type="spellEnd"/>
-      <w:r>
-        <w:rPr>
-          <w:rFonts w:ascii="Calibri" w:hAnsi="Calibri"/>
-        </w:rPr>
-        <w:t>:</w:t>
+        <w:t>Para lograr un mejor aprovechamiento de la arquitectura, se especifican las características de calidad a tener en cuenta para la puesta en servicio y operación de la aplicación, dichas características son nombradas a continuación:</w:t>
       </w:r>
     </w:p>
     <w:p>
@@ -6261,28 +5770,12 @@
                 <w:sz w:val="20"/>
               </w:rPr>
             </w:pPr>
-            <w:proofErr w:type="spellStart"/>
             <w:r>
               <w:rPr>
                 <w:sz w:val="20"/>
               </w:rPr>
-              <w:t>Característica</w:t>
+              <w:t>Característica de Calidad</w:t>
             </w:r>
-            <w:proofErr w:type="spellEnd"/>
-            <w:r>
-              <w:rPr>
-                <w:sz w:val="20"/>
-              </w:rPr>
-              <w:t xml:space="preserve"> de </w:t>
-            </w:r>
-            <w:proofErr w:type="spellStart"/>
-            <w:r>
-              <w:rPr>
-                <w:sz w:val="20"/>
-              </w:rPr>
-              <w:t>Calidad</w:t>
-            </w:r>
-            <w:proofErr w:type="spellEnd"/>
           </w:p>
         </w:tc>
         <w:tc>
@@ -6298,14 +5791,12 @@
                 <w:sz w:val="20"/>
               </w:rPr>
             </w:pPr>
-            <w:proofErr w:type="spellStart"/>
             <w:r>
               <w:rPr>
                 <w:sz w:val="20"/>
               </w:rPr>
               <w:t>Disponibilidad</w:t>
             </w:r>
-            <w:proofErr w:type="spellEnd"/>
           </w:p>
         </w:tc>
       </w:tr>
@@ -6326,28 +5817,12 @@
                 <w:sz w:val="20"/>
               </w:rPr>
             </w:pPr>
-            <w:proofErr w:type="spellStart"/>
             <w:r>
               <w:rPr>
                 <w:sz w:val="20"/>
               </w:rPr>
-              <w:t>Interés</w:t>
+              <w:t>Interés del atributo</w:t>
             </w:r>
-            <w:proofErr w:type="spellEnd"/>
-            <w:r>
-              <w:rPr>
-                <w:sz w:val="20"/>
-              </w:rPr>
-              <w:t xml:space="preserve"> del </w:t>
-            </w:r>
-            <w:proofErr w:type="spellStart"/>
-            <w:r>
-              <w:rPr>
-                <w:sz w:val="20"/>
-              </w:rPr>
-              <w:t>atributo</w:t>
-            </w:r>
-            <w:proofErr w:type="spellEnd"/>
           </w:p>
         </w:tc>
         <w:tc>
@@ -6363,33 +5838,11 @@
                 <w:sz w:val="20"/>
               </w:rPr>
             </w:pPr>
-            <w:proofErr w:type="spellStart"/>
             <w:r>
               <w:rPr>
                 <w:sz w:val="20"/>
               </w:rPr>
-              <w:t>Implementación</w:t>
-            </w:r>
-            <w:proofErr w:type="spellEnd"/>
-            <w:r>
-              <w:rPr>
-                <w:sz w:val="20"/>
-              </w:rPr>
-              <w:t xml:space="preserve"> de la </w:t>
-            </w:r>
-            <w:proofErr w:type="spellStart"/>
-            <w:r>
-              <w:rPr>
-                <w:sz w:val="20"/>
-              </w:rPr>
-              <w:t>aplicación</w:t>
-            </w:r>
-            <w:proofErr w:type="spellEnd"/>
-            <w:r>
-              <w:rPr>
-                <w:sz w:val="20"/>
-              </w:rPr>
-              <w:t>.</w:t>
+              <w:t>Implementación de la aplicación.</w:t>
             </w:r>
           </w:p>
         </w:tc>
@@ -6413,7 +5866,6 @@
                 <w:sz w:val="20"/>
               </w:rPr>
             </w:pPr>
-            <w:proofErr w:type="spellStart"/>
             <w:r>
               <w:rPr>
                 <w:rFonts w:ascii="Times New Roman" w:hAnsi="Times New Roman"/>
@@ -6421,7 +5873,6 @@
               </w:rPr>
               <w:t>Descripción</w:t>
             </w:r>
-            <w:proofErr w:type="spellEnd"/>
           </w:p>
         </w:tc>
         <w:tc>
@@ -6442,184 +5893,8 @@
               <w:rPr>
                 <w:sz w:val="20"/>
               </w:rPr>
-              <w:t xml:space="preserve">La </w:t>
+              <w:t>La aplicación debe tener una alta disponibilidad durante la mayor parte del día al menos 16 horas durante los 12 meses del año</w:t>
             </w:r>
-            <w:proofErr w:type="spellStart"/>
-            <w:r>
-              <w:rPr>
-                <w:sz w:val="20"/>
-              </w:rPr>
-              <w:t>aplicación</w:t>
-            </w:r>
-            <w:proofErr w:type="spellEnd"/>
-            <w:r>
-              <w:rPr>
-                <w:sz w:val="20"/>
-              </w:rPr>
-              <w:t xml:space="preserve"> </w:t>
-            </w:r>
-            <w:proofErr w:type="spellStart"/>
-            <w:r>
-              <w:rPr>
-                <w:sz w:val="20"/>
-              </w:rPr>
-              <w:t>debe</w:t>
-            </w:r>
-            <w:proofErr w:type="spellEnd"/>
-            <w:r>
-              <w:rPr>
-                <w:sz w:val="20"/>
-              </w:rPr>
-              <w:t xml:space="preserve"> </w:t>
-            </w:r>
-            <w:proofErr w:type="spellStart"/>
-            <w:r>
-              <w:rPr>
-                <w:sz w:val="20"/>
-              </w:rPr>
-              <w:t>tener</w:t>
-            </w:r>
-            <w:proofErr w:type="spellEnd"/>
-            <w:r>
-              <w:rPr>
-                <w:sz w:val="20"/>
-              </w:rPr>
-              <w:t xml:space="preserve"> </w:t>
-            </w:r>
-            <w:proofErr w:type="spellStart"/>
-            <w:r>
-              <w:rPr>
-                <w:sz w:val="20"/>
-              </w:rPr>
-              <w:t>una</w:t>
-            </w:r>
-            <w:proofErr w:type="spellEnd"/>
-            <w:r>
-              <w:rPr>
-                <w:sz w:val="20"/>
-              </w:rPr>
-              <w:t xml:space="preserve"> </w:t>
-            </w:r>
-            <w:proofErr w:type="spellStart"/>
-            <w:r>
-              <w:rPr>
-                <w:sz w:val="20"/>
-              </w:rPr>
-              <w:t>alta</w:t>
-            </w:r>
-            <w:proofErr w:type="spellEnd"/>
-            <w:r>
-              <w:rPr>
-                <w:sz w:val="20"/>
-              </w:rPr>
-              <w:t xml:space="preserve"> </w:t>
-            </w:r>
-            <w:proofErr w:type="spellStart"/>
-            <w:r>
-              <w:rPr>
-                <w:sz w:val="20"/>
-              </w:rPr>
-              <w:t>disponibilidad</w:t>
-            </w:r>
-            <w:proofErr w:type="spellEnd"/>
-            <w:r>
-              <w:rPr>
-                <w:sz w:val="20"/>
-              </w:rPr>
-              <w:t xml:space="preserve"> </w:t>
-            </w:r>
-            <w:proofErr w:type="spellStart"/>
-            <w:r>
-              <w:rPr>
-                <w:sz w:val="20"/>
-              </w:rPr>
-              <w:t>durante</w:t>
-            </w:r>
-            <w:proofErr w:type="spellEnd"/>
-            <w:r>
-              <w:rPr>
-                <w:sz w:val="20"/>
-              </w:rPr>
-              <w:t xml:space="preserve"> la mayor parte del </w:t>
-            </w:r>
-            <w:proofErr w:type="spellStart"/>
-            <w:r>
-              <w:rPr>
-                <w:sz w:val="20"/>
-              </w:rPr>
-              <w:t>día</w:t>
-            </w:r>
-            <w:proofErr w:type="spellEnd"/>
-            <w:r>
-              <w:rPr>
-                <w:sz w:val="20"/>
-              </w:rPr>
-              <w:t xml:space="preserve"> al </w:t>
-            </w:r>
-            <w:proofErr w:type="spellStart"/>
-            <w:r>
-              <w:rPr>
-                <w:sz w:val="20"/>
-              </w:rPr>
-              <w:t>menos</w:t>
-            </w:r>
-            <w:proofErr w:type="spellEnd"/>
-            <w:r>
-              <w:rPr>
-                <w:sz w:val="20"/>
-              </w:rPr>
-              <w:t xml:space="preserve"> 16 </w:t>
-            </w:r>
-            <w:proofErr w:type="spellStart"/>
-            <w:r>
-              <w:rPr>
-                <w:sz w:val="20"/>
-              </w:rPr>
-              <w:t>horas</w:t>
-            </w:r>
-            <w:proofErr w:type="spellEnd"/>
-            <w:r>
-              <w:rPr>
-                <w:sz w:val="20"/>
-              </w:rPr>
-              <w:t xml:space="preserve"> </w:t>
-            </w:r>
-            <w:proofErr w:type="spellStart"/>
-            <w:r>
-              <w:rPr>
-                <w:sz w:val="20"/>
-              </w:rPr>
-              <w:t>durante</w:t>
-            </w:r>
-            <w:proofErr w:type="spellEnd"/>
-            <w:r>
-              <w:rPr>
-                <w:sz w:val="20"/>
-              </w:rPr>
-              <w:t xml:space="preserve"> los 12 </w:t>
-            </w:r>
-            <w:proofErr w:type="spellStart"/>
-            <w:r>
-              <w:rPr>
-                <w:sz w:val="20"/>
-              </w:rPr>
-              <w:t>meses</w:t>
-            </w:r>
-            <w:proofErr w:type="spellEnd"/>
-            <w:r>
-              <w:rPr>
-                <w:sz w:val="20"/>
-              </w:rPr>
-              <w:t xml:space="preserve"> del </w:t>
-            </w:r>
-            <w:proofErr w:type="spellStart"/>
-            <w:r>
-              <w:rPr>
-                <w:sz w:val="20"/>
-              </w:rPr>
-              <w:t>año</w:t>
-            </w:r>
-            <w:proofErr w:type="spellEnd"/>
           </w:p>
         </w:tc>
       </w:tr>
@@ -6644,16 +5919,8 @@
               <w:rPr>
                 <w:sz w:val="20"/>
               </w:rPr>
-              <w:t xml:space="preserve">ID </w:t>
+              <w:t>ID Escenario</w:t>
             </w:r>
-            <w:proofErr w:type="spellStart"/>
-            <w:r>
-              <w:rPr>
-                <w:sz w:val="20"/>
-              </w:rPr>
-              <w:t>Escenario</w:t>
-            </w:r>
-            <w:proofErr w:type="spellEnd"/>
           </w:p>
         </w:tc>
         <w:tc>
@@ -6698,7 +5965,6 @@
                 <w:sz w:val="20"/>
               </w:rPr>
             </w:pPr>
-            <w:proofErr w:type="spellStart"/>
             <w:r>
               <w:rPr>
                 <w:rFonts w:ascii="Times New Roman"/>
@@ -6706,7 +5972,6 @@
               </w:rPr>
               <w:t>Escenario</w:t>
             </w:r>
-            <w:proofErr w:type="spellEnd"/>
           </w:p>
         </w:tc>
         <w:tc>
@@ -6724,21 +5989,12 @@
                 <w:sz w:val="20"/>
               </w:rPr>
             </w:pPr>
-            <w:proofErr w:type="spellStart"/>
             <w:r>
               <w:rPr>
                 <w:rFonts w:ascii="Times New Roman" w:hAnsi="Times New Roman"/>
                 <w:sz w:val="20"/>
               </w:rPr>
-              <w:t>Módulo</w:t>
-            </w:r>
-            <w:proofErr w:type="spellEnd"/>
-            <w:r>
-              <w:rPr>
-                <w:rFonts w:ascii="Times New Roman" w:hAnsi="Times New Roman"/>
-                <w:sz w:val="20"/>
-              </w:rPr>
-              <w:t xml:space="preserve"> persona</w:t>
+              <w:t>Módulo persona</w:t>
             </w:r>
           </w:p>
         </w:tc>
@@ -6799,31 +6055,13 @@
                       <w:sz w:val="20"/>
                     </w:rPr>
                   </w:pPr>
-                  <w:proofErr w:type="spellStart"/>
                   <w:r>
                     <w:rPr>
                       <w:rFonts w:ascii="Times New Roman" w:hAnsi="Times New Roman"/>
                       <w:sz w:val="20"/>
                     </w:rPr>
-                    <w:t>Fuente</w:t>
+                    <w:t>Fuente del Estímulo</w:t>
                   </w:r>
-                  <w:proofErr w:type="spellEnd"/>
-                  <w:r>
-                    <w:rPr>
-                      <w:rFonts w:ascii="Times New Roman" w:hAnsi="Times New Roman"/>
-                      <w:sz w:val="20"/>
-                    </w:rPr>
-                    <w:t xml:space="preserve"> del </w:t>
-                  </w:r>
-                  <w:proofErr w:type="spellStart"/>
-                  <w:r>
-                    <w:rPr>
-                      <w:rFonts w:ascii="Times New Roman" w:hAnsi="Times New Roman"/>
-                      <w:sz w:val="20"/>
-                    </w:rPr>
-                    <w:t>Estímulo</w:t>
-                  </w:r>
-                  <w:proofErr w:type="spellEnd"/>
                 </w:p>
               </w:tc>
               <w:tc>
@@ -6867,7 +6105,6 @@
                       <w:sz w:val="20"/>
                     </w:rPr>
                   </w:pPr>
-                  <w:proofErr w:type="spellStart"/>
                   <w:r>
                     <w:rPr>
                       <w:rFonts w:ascii="Times New Roman" w:hAnsi="Times New Roman"/>
@@ -6875,7 +6112,6 @@
                     </w:rPr>
                     <w:t>Estímulo</w:t>
                   </w:r>
-                  <w:proofErr w:type="spellEnd"/>
                 </w:p>
               </w:tc>
               <w:tc>
@@ -6892,173 +6128,11 @@
                       <w:sz w:val="20"/>
                     </w:rPr>
                   </w:pPr>
-                  <w:proofErr w:type="spellStart"/>
                   <w:r>
                     <w:rPr>
                       <w:sz w:val="20"/>
                     </w:rPr>
-                    <w:t>Ingreso</w:t>
-                  </w:r>
-                  <w:proofErr w:type="spellEnd"/>
-                  <w:r>
-                    <w:rPr>
-                      <w:sz w:val="20"/>
-                    </w:rPr>
-                    <w:t xml:space="preserve"> </w:t>
-                  </w:r>
-                  <w:proofErr w:type="spellStart"/>
-                  <w:r>
-                    <w:rPr>
-                      <w:sz w:val="20"/>
-                    </w:rPr>
-                    <w:t>por</w:t>
-                  </w:r>
-                  <w:proofErr w:type="spellEnd"/>
-                  <w:r>
-                    <w:rPr>
-                      <w:sz w:val="20"/>
-                    </w:rPr>
-                    <w:t xml:space="preserve"> parte de un </w:t>
-                  </w:r>
-                  <w:proofErr w:type="spellStart"/>
-                  <w:r>
-                    <w:rPr>
-                      <w:sz w:val="20"/>
-                    </w:rPr>
-                    <w:t>usuario</w:t>
-                  </w:r>
-                  <w:proofErr w:type="spellEnd"/>
-                  <w:r>
-                    <w:rPr>
-                      <w:sz w:val="20"/>
-                    </w:rPr>
-                    <w:t xml:space="preserve"> a </w:t>
-                  </w:r>
-                  <w:proofErr w:type="spellStart"/>
-                  <w:r>
-                    <w:rPr>
-                      <w:sz w:val="20"/>
-                    </w:rPr>
-                    <w:t>cualquier</w:t>
-                  </w:r>
-                  <w:proofErr w:type="spellEnd"/>
-                  <w:r>
-                    <w:rPr>
-                      <w:sz w:val="20"/>
-                    </w:rPr>
-                    <w:t xml:space="preserve"> </w:t>
-                  </w:r>
-                  <w:proofErr w:type="spellStart"/>
-                  <w:r>
-                    <w:rPr>
-                      <w:sz w:val="20"/>
-                    </w:rPr>
-                    <w:t>hora</w:t>
-                  </w:r>
-                  <w:proofErr w:type="spellEnd"/>
-                  <w:r>
-                    <w:rPr>
-                      <w:sz w:val="20"/>
-                    </w:rPr>
-                    <w:t xml:space="preserve"> y se </w:t>
-                  </w:r>
-                  <w:proofErr w:type="spellStart"/>
-                  <w:r>
-                    <w:rPr>
-                      <w:sz w:val="20"/>
-                    </w:rPr>
-                    <w:t>debe</w:t>
-                  </w:r>
-                  <w:proofErr w:type="spellEnd"/>
-                  <w:r>
-                    <w:rPr>
-                      <w:sz w:val="20"/>
-                    </w:rPr>
-                    <w:t xml:space="preserve"> </w:t>
-                  </w:r>
-                  <w:proofErr w:type="spellStart"/>
-                  <w:r>
-                    <w:rPr>
-                      <w:sz w:val="20"/>
-                    </w:rPr>
-                    <w:t>permitir</w:t>
-                  </w:r>
-                  <w:proofErr w:type="spellEnd"/>
-                  <w:r>
-                    <w:rPr>
-                      <w:sz w:val="20"/>
-                    </w:rPr>
-                    <w:t xml:space="preserve"> el </w:t>
-                  </w:r>
-                  <w:proofErr w:type="spellStart"/>
-                  <w:r>
-                    <w:rPr>
-                      <w:sz w:val="20"/>
-                    </w:rPr>
-                    <w:t>funcionamiento</w:t>
-                  </w:r>
-                  <w:proofErr w:type="spellEnd"/>
-                  <w:r>
-                    <w:rPr>
-                      <w:sz w:val="20"/>
-                    </w:rPr>
-                    <w:t xml:space="preserve"> de </w:t>
-                  </w:r>
-                  <w:proofErr w:type="spellStart"/>
-                  <w:r>
-                    <w:rPr>
-                      <w:sz w:val="20"/>
-                    </w:rPr>
-                    <w:t>cualquiera</w:t>
-                  </w:r>
-                  <w:proofErr w:type="spellEnd"/>
-                  <w:r>
-                    <w:rPr>
-                      <w:sz w:val="20"/>
-                    </w:rPr>
-                    <w:t xml:space="preserve"> de </w:t>
-                  </w:r>
-                  <w:proofErr w:type="spellStart"/>
-                  <w:r>
-                    <w:rPr>
-                      <w:sz w:val="20"/>
-                    </w:rPr>
-                    <w:t>las</w:t>
-                  </w:r>
-                  <w:proofErr w:type="spellEnd"/>
-                  <w:r>
-                    <w:rPr>
-                      <w:sz w:val="20"/>
-                    </w:rPr>
-                    <w:t xml:space="preserve"> </w:t>
-                  </w:r>
-                  <w:proofErr w:type="spellStart"/>
-                  <w:r>
-                    <w:rPr>
-                      <w:sz w:val="20"/>
-                    </w:rPr>
-                    <w:t>funcionalidades</w:t>
-                  </w:r>
-                  <w:proofErr w:type="spellEnd"/>
-                  <w:r>
-                    <w:rPr>
-                      <w:sz w:val="20"/>
-                    </w:rPr>
-                    <w:t xml:space="preserve"> de la </w:t>
-                  </w:r>
-                  <w:proofErr w:type="spellStart"/>
-                  <w:r>
-                    <w:rPr>
-                      <w:sz w:val="20"/>
-                    </w:rPr>
-                    <w:t>aplicación</w:t>
-                  </w:r>
-                  <w:proofErr w:type="spellEnd"/>
-                  <w:r>
-                    <w:rPr>
-                      <w:sz w:val="20"/>
-                    </w:rPr>
-                    <w:t>.</w:t>
+                    <w:t>Ingreso por parte de un usuario a cualquier hora y se debe permitir el funcionamiento de cualquiera de las funcionalidades de la aplicación.</w:t>
                   </w:r>
                 </w:p>
               </w:tc>
@@ -7082,7 +6156,6 @@
                       <w:sz w:val="20"/>
                     </w:rPr>
                   </w:pPr>
-                  <w:proofErr w:type="spellStart"/>
                   <w:r>
                     <w:rPr>
                       <w:rFonts w:ascii="Times New Roman"/>
@@ -7090,7 +6163,6 @@
                     </w:rPr>
                     <w:t>Artefacto</w:t>
                   </w:r>
-                  <w:proofErr w:type="spellEnd"/>
                 </w:p>
               </w:tc>
               <w:tc>
@@ -7110,49 +6182,7 @@
                     <w:rPr>
                       <w:sz w:val="20"/>
                     </w:rPr>
-                    <w:t xml:space="preserve">Base de </w:t>
-                  </w:r>
-                  <w:proofErr w:type="spellStart"/>
-                  <w:r>
-                    <w:rPr>
-                      <w:sz w:val="20"/>
-                    </w:rPr>
-                    <w:t>datos</w:t>
-                  </w:r>
-                  <w:proofErr w:type="spellEnd"/>
-                  <w:r>
-                    <w:rPr>
-                      <w:sz w:val="20"/>
-                    </w:rPr>
-                    <w:t xml:space="preserve">, </w:t>
-                  </w:r>
-                  <w:proofErr w:type="spellStart"/>
-                  <w:r>
-                    <w:rPr>
-                      <w:sz w:val="20"/>
-                    </w:rPr>
-                    <w:t>interfaz</w:t>
-                  </w:r>
-                  <w:proofErr w:type="spellEnd"/>
-                  <w:r>
-                    <w:rPr>
-                      <w:sz w:val="20"/>
-                    </w:rPr>
-                    <w:t xml:space="preserve"> de </w:t>
-                  </w:r>
-                  <w:proofErr w:type="spellStart"/>
-                  <w:r>
-                    <w:rPr>
-                      <w:sz w:val="20"/>
-                    </w:rPr>
-                    <w:t>usuario</w:t>
-                  </w:r>
-                  <w:proofErr w:type="spellEnd"/>
-                  <w:r>
-                    <w:rPr>
-                      <w:sz w:val="20"/>
-                    </w:rPr>
-                    <w:t>.</w:t>
+                    <w:t>Base de datos, interfaz de usuario.</w:t>
                   </w:r>
                 </w:p>
               </w:tc>
@@ -7176,7 +6206,6 @@
                       <w:sz w:val="20"/>
                     </w:rPr>
                   </w:pPr>
-                  <w:proofErr w:type="spellStart"/>
                   <w:r>
                     <w:rPr>
                       <w:rFonts w:ascii="Times New Roman"/>
@@ -7184,7 +6213,6 @@
                     </w:rPr>
                     <w:t>Ambiente</w:t>
                   </w:r>
-                  <w:proofErr w:type="spellEnd"/>
                 </w:p>
               </w:tc>
               <w:tc>
@@ -7200,19 +6228,11 @@
                       <w:sz w:val="20"/>
                     </w:rPr>
                   </w:pPr>
-                  <w:proofErr w:type="spellStart"/>
                   <w:r>
                     <w:rPr>
                       <w:sz w:val="20"/>
                     </w:rPr>
-                    <w:t>Modo</w:t>
-                  </w:r>
-                  <w:proofErr w:type="spellEnd"/>
-                  <w:r>
-                    <w:rPr>
-                      <w:sz w:val="20"/>
-                    </w:rPr>
-                    <w:t xml:space="preserve"> normal.</w:t>
+                    <w:t>Modo normal.</w:t>
                   </w:r>
                 </w:p>
               </w:tc>
@@ -7236,7 +6256,6 @@
                       <w:sz w:val="20"/>
                     </w:rPr>
                   </w:pPr>
-                  <w:proofErr w:type="spellStart"/>
                   <w:r>
                     <w:rPr>
                       <w:rFonts w:ascii="Times New Roman"/>
@@ -7244,7 +6263,6 @@
                     </w:rPr>
                     <w:t>Respuesta</w:t>
                   </w:r>
-                  <w:proofErr w:type="spellEnd"/>
                 </w:p>
               </w:tc>
               <w:tc>
@@ -7260,56 +6278,12 @@
                       <w:sz w:val="20"/>
                     </w:rPr>
                   </w:pPr>
-                  <w:proofErr w:type="spellStart"/>
                   <w:r>
                     <w:rPr>
                       <w:sz w:val="20"/>
                     </w:rPr>
-                    <w:t>Mensajes</w:t>
+                    <w:t>Mensajes de confirmación de ingreso de datos</w:t>
                   </w:r>
-                  <w:proofErr w:type="spellEnd"/>
-                  <w:r>
-                    <w:rPr>
-                      <w:sz w:val="20"/>
-                    </w:rPr>
-                    <w:t xml:space="preserve"> de </w:t>
-                  </w:r>
-                  <w:proofErr w:type="spellStart"/>
-                  <w:r>
-                    <w:rPr>
-                      <w:sz w:val="20"/>
-                    </w:rPr>
-                    <w:t>confirmación</w:t>
-                  </w:r>
-                  <w:proofErr w:type="spellEnd"/>
-                  <w:r>
-                    <w:rPr>
-                      <w:sz w:val="20"/>
-                    </w:rPr>
-                    <w:t xml:space="preserve"> de </w:t>
-                  </w:r>
-                  <w:proofErr w:type="spellStart"/>
-                  <w:r>
-                    <w:rPr>
-                      <w:sz w:val="20"/>
-                    </w:rPr>
-                    <w:t>ingreso</w:t>
-                  </w:r>
-                  <w:proofErr w:type="spellEnd"/>
-                  <w:r>
-                    <w:rPr>
-                      <w:sz w:val="20"/>
-                    </w:rPr>
-                    <w:t xml:space="preserve"> de </w:t>
-                  </w:r>
-                  <w:proofErr w:type="spellStart"/>
-                  <w:r>
-                    <w:rPr>
-                      <w:sz w:val="20"/>
-                    </w:rPr>
-                    <w:t>datos</w:t>
-                  </w:r>
-                  <w:proofErr w:type="spellEnd"/>
                 </w:p>
               </w:tc>
             </w:tr>
@@ -7332,31 +6306,13 @@
                       <w:sz w:val="20"/>
                     </w:rPr>
                   </w:pPr>
-                  <w:proofErr w:type="spellStart"/>
                   <w:r>
                     <w:rPr>
                       <w:rFonts w:ascii="Times New Roman"/>
                       <w:sz w:val="20"/>
                     </w:rPr>
-                    <w:t>Medida</w:t>
+                    <w:t>Medida de respuesta</w:t>
                   </w:r>
-                  <w:proofErr w:type="spellEnd"/>
-                  <w:r>
-                    <w:rPr>
-                      <w:rFonts w:ascii="Times New Roman"/>
-                      <w:sz w:val="20"/>
-                    </w:rPr>
-                    <w:t xml:space="preserve"> de </w:t>
-                  </w:r>
-                  <w:proofErr w:type="spellStart"/>
-                  <w:r>
-                    <w:rPr>
-                      <w:rFonts w:ascii="Times New Roman"/>
-                      <w:sz w:val="20"/>
-                    </w:rPr>
-                    <w:t>respuesta</w:t>
-                  </w:r>
-                  <w:proofErr w:type="spellEnd"/>
                 </w:p>
               </w:tc>
               <w:tc>
@@ -7376,16 +6332,8 @@
                     <w:rPr>
                       <w:sz w:val="20"/>
                     </w:rPr>
-                    <w:t xml:space="preserve">5 </w:t>
+                    <w:t>5 seg</w:t>
                   </w:r>
-                  <w:proofErr w:type="spellStart"/>
-                  <w:r>
-                    <w:rPr>
-                      <w:sz w:val="20"/>
-                    </w:rPr>
-                    <w:t>seg</w:t>
-                  </w:r>
-                  <w:proofErr w:type="spellEnd"/>
                 </w:p>
               </w:tc>
             </w:tr>
@@ -7410,14 +6358,12 @@
                 <w:sz w:val="20"/>
               </w:rPr>
             </w:pPr>
-            <w:proofErr w:type="spellStart"/>
             <w:r>
               <w:rPr>
                 <w:sz w:val="20"/>
               </w:rPr>
               <w:t>Importancia</w:t>
             </w:r>
-            <w:proofErr w:type="spellEnd"/>
           </w:p>
         </w:tc>
         <w:tc>
@@ -7577,29 +6523,13 @@
                 <w:sz w:val="20"/>
               </w:rPr>
             </w:pPr>
-            <w:proofErr w:type="spellStart"/>
             <w:r>
               <w:rPr>
                 <w:sz w:val="20"/>
               </w:rPr>
               <w:lastRenderedPageBreak/>
-              <w:t>Característica</w:t>
+              <w:t>Característica de Calidad</w:t>
             </w:r>
-            <w:proofErr w:type="spellEnd"/>
-            <w:r>
-              <w:rPr>
-                <w:sz w:val="20"/>
-              </w:rPr>
-              <w:t xml:space="preserve"> de </w:t>
-            </w:r>
-            <w:proofErr w:type="spellStart"/>
-            <w:r>
-              <w:rPr>
-                <w:sz w:val="20"/>
-              </w:rPr>
-              <w:t>Calidad</w:t>
-            </w:r>
-            <w:proofErr w:type="spellEnd"/>
           </w:p>
         </w:tc>
         <w:tc>
@@ -7615,14 +6545,12 @@
                 <w:sz w:val="20"/>
               </w:rPr>
             </w:pPr>
-            <w:proofErr w:type="spellStart"/>
             <w:r>
               <w:rPr>
                 <w:sz w:val="20"/>
               </w:rPr>
               <w:t>Disponibilidad</w:t>
             </w:r>
-            <w:proofErr w:type="spellEnd"/>
           </w:p>
         </w:tc>
       </w:tr>
@@ -7642,28 +6570,12 @@
                 <w:sz w:val="20"/>
               </w:rPr>
             </w:pPr>
-            <w:proofErr w:type="spellStart"/>
             <w:r>
               <w:rPr>
                 <w:sz w:val="20"/>
               </w:rPr>
-              <w:t>Interés</w:t>
+              <w:t>Interés del atributo</w:t>
             </w:r>
-            <w:proofErr w:type="spellEnd"/>
-            <w:r>
-              <w:rPr>
-                <w:sz w:val="20"/>
-              </w:rPr>
-              <w:t xml:space="preserve"> del </w:t>
-            </w:r>
-            <w:proofErr w:type="spellStart"/>
-            <w:r>
-              <w:rPr>
-                <w:sz w:val="20"/>
-              </w:rPr>
-              <w:t>atributo</w:t>
-            </w:r>
-            <w:proofErr w:type="spellEnd"/>
           </w:p>
         </w:tc>
         <w:tc>
@@ -7679,47 +6591,11 @@
                 <w:sz w:val="20"/>
               </w:rPr>
             </w:pPr>
-            <w:proofErr w:type="spellStart"/>
             <w:r>
               <w:rPr>
                 <w:sz w:val="20"/>
               </w:rPr>
-              <w:t>Pruebas</w:t>
-            </w:r>
-            <w:proofErr w:type="spellEnd"/>
-            <w:r>
-              <w:rPr>
-                <w:sz w:val="20"/>
-              </w:rPr>
-              <w:t xml:space="preserve"> – </w:t>
-            </w:r>
-            <w:proofErr w:type="spellStart"/>
-            <w:r>
-              <w:rPr>
-                <w:sz w:val="20"/>
-              </w:rPr>
-              <w:t>Implementación</w:t>
-            </w:r>
-            <w:proofErr w:type="spellEnd"/>
-            <w:r>
-              <w:rPr>
-                <w:sz w:val="20"/>
-              </w:rPr>
-              <w:t xml:space="preserve"> de la </w:t>
-            </w:r>
-            <w:proofErr w:type="spellStart"/>
-            <w:r>
-              <w:rPr>
-                <w:sz w:val="20"/>
-              </w:rPr>
-              <w:t>aplicación</w:t>
-            </w:r>
-            <w:proofErr w:type="spellEnd"/>
-            <w:r>
-              <w:rPr>
-                <w:sz w:val="20"/>
-              </w:rPr>
-              <w:t>.</w:t>
+              <w:t>Pruebas – Implementación de la aplicación.</w:t>
             </w:r>
           </w:p>
         </w:tc>
@@ -7741,14 +6617,12 @@
                 <w:sz w:val="20"/>
               </w:rPr>
             </w:pPr>
-            <w:proofErr w:type="spellStart"/>
             <w:r>
               <w:rPr>
                 <w:sz w:val="20"/>
               </w:rPr>
               <w:t>Descripción</w:t>
             </w:r>
-            <w:proofErr w:type="spellEnd"/>
           </w:p>
         </w:tc>
         <w:tc>
@@ -7770,301 +6644,7 @@
               <w:rPr>
                 <w:sz w:val="20"/>
               </w:rPr>
-              <w:t xml:space="preserve">El </w:t>
-            </w:r>
-            <w:proofErr w:type="spellStart"/>
-            <w:r>
-              <w:rPr>
-                <w:sz w:val="20"/>
-              </w:rPr>
-              <w:t>sistema</w:t>
-            </w:r>
-            <w:proofErr w:type="spellEnd"/>
-            <w:r>
-              <w:rPr>
-                <w:sz w:val="20"/>
-              </w:rPr>
-              <w:t xml:space="preserve"> </w:t>
-            </w:r>
-            <w:proofErr w:type="spellStart"/>
-            <w:r>
-              <w:rPr>
-                <w:sz w:val="20"/>
-              </w:rPr>
-              <w:t>debe</w:t>
-            </w:r>
-            <w:proofErr w:type="spellEnd"/>
-            <w:r>
-              <w:rPr>
-                <w:sz w:val="20"/>
-              </w:rPr>
-              <w:t xml:space="preserve"> </w:t>
-            </w:r>
-            <w:proofErr w:type="spellStart"/>
-            <w:r>
-              <w:rPr>
-                <w:sz w:val="20"/>
-              </w:rPr>
-              <w:t>garantizar</w:t>
-            </w:r>
-            <w:proofErr w:type="spellEnd"/>
-            <w:r>
-              <w:rPr>
-                <w:sz w:val="20"/>
-              </w:rPr>
-              <w:t xml:space="preserve"> la </w:t>
-            </w:r>
-            <w:proofErr w:type="spellStart"/>
-            <w:r>
-              <w:rPr>
-                <w:sz w:val="20"/>
-              </w:rPr>
-              <w:t>autenticación</w:t>
-            </w:r>
-            <w:proofErr w:type="spellEnd"/>
-            <w:r>
-              <w:rPr>
-                <w:sz w:val="20"/>
-              </w:rPr>
-              <w:t xml:space="preserve"> de </w:t>
-            </w:r>
-            <w:proofErr w:type="spellStart"/>
-            <w:r>
-              <w:rPr>
-                <w:sz w:val="20"/>
-              </w:rPr>
-              <w:t>usuarios</w:t>
-            </w:r>
-            <w:proofErr w:type="spellEnd"/>
-            <w:r>
-              <w:rPr>
-                <w:sz w:val="20"/>
-              </w:rPr>
-              <w:t xml:space="preserve"> y la </w:t>
-            </w:r>
-            <w:proofErr w:type="spellStart"/>
-            <w:r>
-              <w:rPr>
-                <w:sz w:val="20"/>
-              </w:rPr>
-              <w:t>recuperación</w:t>
-            </w:r>
-            <w:proofErr w:type="spellEnd"/>
-            <w:r>
-              <w:rPr>
-                <w:sz w:val="20"/>
-              </w:rPr>
-              <w:t xml:space="preserve"> </w:t>
-            </w:r>
-            <w:proofErr w:type="spellStart"/>
-            <w:r>
-              <w:rPr>
-                <w:sz w:val="20"/>
-              </w:rPr>
-              <w:t>segura</w:t>
-            </w:r>
-            <w:proofErr w:type="spellEnd"/>
-            <w:r>
-              <w:rPr>
-                <w:sz w:val="20"/>
-              </w:rPr>
-              <w:t xml:space="preserve"> de </w:t>
-            </w:r>
-            <w:proofErr w:type="spellStart"/>
-            <w:r>
-              <w:rPr>
-                <w:sz w:val="20"/>
-              </w:rPr>
-              <w:t>contraseña</w:t>
-            </w:r>
-            <w:proofErr w:type="spellEnd"/>
-            <w:r>
-              <w:rPr>
-                <w:sz w:val="20"/>
-              </w:rPr>
-              <w:t xml:space="preserve">, </w:t>
-            </w:r>
-            <w:proofErr w:type="spellStart"/>
-            <w:r>
-              <w:rPr>
-                <w:sz w:val="20"/>
-              </w:rPr>
-              <w:t>además</w:t>
-            </w:r>
-            <w:proofErr w:type="spellEnd"/>
-            <w:r>
-              <w:rPr>
-                <w:sz w:val="20"/>
-              </w:rPr>
-              <w:t xml:space="preserve"> </w:t>
-            </w:r>
-            <w:proofErr w:type="spellStart"/>
-            <w:r>
-              <w:rPr>
-                <w:sz w:val="20"/>
-              </w:rPr>
-              <w:t>debe</w:t>
-            </w:r>
-            <w:proofErr w:type="spellEnd"/>
-            <w:r>
-              <w:rPr>
-                <w:sz w:val="20"/>
-              </w:rPr>
-              <w:t xml:space="preserve"> </w:t>
-            </w:r>
-            <w:proofErr w:type="spellStart"/>
-            <w:r>
-              <w:rPr>
-                <w:sz w:val="20"/>
-              </w:rPr>
-              <w:t>permitir</w:t>
-            </w:r>
-            <w:proofErr w:type="spellEnd"/>
-            <w:r>
-              <w:rPr>
-                <w:sz w:val="20"/>
-              </w:rPr>
-              <w:t xml:space="preserve"> </w:t>
-            </w:r>
-            <w:proofErr w:type="spellStart"/>
-            <w:r>
-              <w:rPr>
-                <w:sz w:val="20"/>
-              </w:rPr>
-              <w:t>autorización</w:t>
-            </w:r>
-            <w:proofErr w:type="spellEnd"/>
-            <w:r>
-              <w:rPr>
-                <w:sz w:val="20"/>
-              </w:rPr>
-              <w:t xml:space="preserve"> de </w:t>
-            </w:r>
-            <w:proofErr w:type="spellStart"/>
-            <w:r>
-              <w:rPr>
-                <w:sz w:val="20"/>
-              </w:rPr>
-              <w:t>funcionalidades</w:t>
-            </w:r>
-            <w:proofErr w:type="spellEnd"/>
-            <w:r>
-              <w:rPr>
-                <w:sz w:val="20"/>
-              </w:rPr>
-              <w:t xml:space="preserve"> </w:t>
-            </w:r>
-            <w:proofErr w:type="spellStart"/>
-            <w:r>
-              <w:rPr>
-                <w:sz w:val="20"/>
-              </w:rPr>
-              <w:t>mediante</w:t>
-            </w:r>
-            <w:proofErr w:type="spellEnd"/>
-            <w:r>
-              <w:rPr>
-                <w:sz w:val="20"/>
-              </w:rPr>
-              <w:t xml:space="preserve"> el </w:t>
-            </w:r>
-            <w:proofErr w:type="spellStart"/>
-            <w:r>
-              <w:rPr>
-                <w:sz w:val="20"/>
-              </w:rPr>
-              <w:t>uso</w:t>
-            </w:r>
-            <w:proofErr w:type="spellEnd"/>
-            <w:r>
-              <w:rPr>
-                <w:sz w:val="20"/>
-              </w:rPr>
-              <w:t xml:space="preserve"> de roles, la </w:t>
-            </w:r>
-            <w:proofErr w:type="spellStart"/>
-            <w:r>
-              <w:rPr>
-                <w:sz w:val="20"/>
-              </w:rPr>
-              <w:t>integridad</w:t>
-            </w:r>
-            <w:proofErr w:type="spellEnd"/>
-            <w:r>
-              <w:rPr>
-                <w:sz w:val="20"/>
-              </w:rPr>
-              <w:t xml:space="preserve"> de la </w:t>
-            </w:r>
-            <w:proofErr w:type="spellStart"/>
-            <w:r>
-              <w:rPr>
-                <w:sz w:val="20"/>
-              </w:rPr>
-              <w:t>información</w:t>
-            </w:r>
-            <w:proofErr w:type="spellEnd"/>
-            <w:r>
-              <w:rPr>
-                <w:sz w:val="20"/>
-              </w:rPr>
-              <w:t xml:space="preserve"> en </w:t>
-            </w:r>
-            <w:proofErr w:type="spellStart"/>
-            <w:r>
-              <w:rPr>
-                <w:sz w:val="20"/>
-              </w:rPr>
-              <w:t>todo</w:t>
-            </w:r>
-            <w:proofErr w:type="spellEnd"/>
-            <w:r>
-              <w:rPr>
-                <w:sz w:val="20"/>
-              </w:rPr>
-              <w:t xml:space="preserve"> </w:t>
-            </w:r>
-            <w:proofErr w:type="spellStart"/>
-            <w:r>
-              <w:rPr>
-                <w:sz w:val="20"/>
-              </w:rPr>
-              <w:t>momento</w:t>
-            </w:r>
-            <w:proofErr w:type="spellEnd"/>
-            <w:r>
-              <w:rPr>
-                <w:sz w:val="20"/>
-              </w:rPr>
-              <w:t xml:space="preserve"> y </w:t>
-            </w:r>
-            <w:proofErr w:type="spellStart"/>
-            <w:r>
-              <w:rPr>
-                <w:sz w:val="20"/>
-              </w:rPr>
-              <w:t>su</w:t>
-            </w:r>
-            <w:proofErr w:type="spellEnd"/>
-            <w:r>
-              <w:rPr>
-                <w:sz w:val="20"/>
-              </w:rPr>
-              <w:t xml:space="preserve"> </w:t>
-            </w:r>
-            <w:proofErr w:type="spellStart"/>
-            <w:r>
-              <w:rPr>
-                <w:sz w:val="20"/>
-              </w:rPr>
-              <w:t>confidencialidad</w:t>
-            </w:r>
-            <w:proofErr w:type="spellEnd"/>
-            <w:r>
-              <w:rPr>
-                <w:sz w:val="20"/>
-              </w:rPr>
-              <w:t>.</w:t>
+              <w:t>El sistema debe garantizar la autenticación de usuarios y la recuperación segura de contraseña, además debe permitir autorización de funcionalidades mediante el uso de roles, la integridad de la información en todo momento y su confidencialidad.</w:t>
             </w:r>
           </w:p>
         </w:tc>
@@ -8090,16 +6670,8 @@
               <w:rPr>
                 <w:sz w:val="20"/>
               </w:rPr>
-              <w:t xml:space="preserve">ID </w:t>
+              <w:t>ID Escenario</w:t>
             </w:r>
-            <w:proofErr w:type="spellStart"/>
-            <w:r>
-              <w:rPr>
-                <w:sz w:val="20"/>
-              </w:rPr>
-              <w:t>Escenario</w:t>
-            </w:r>
-            <w:proofErr w:type="spellEnd"/>
           </w:p>
         </w:tc>
         <w:tc>
@@ -8142,14 +6714,12 @@
                 <w:sz w:val="20"/>
               </w:rPr>
             </w:pPr>
-            <w:proofErr w:type="spellStart"/>
             <w:r>
               <w:rPr>
                 <w:sz w:val="20"/>
               </w:rPr>
               <w:t>Escenario</w:t>
             </w:r>
-            <w:proofErr w:type="spellEnd"/>
           </w:p>
         </w:tc>
         <w:tc>
@@ -8167,7 +6737,6 @@
                 <w:sz w:val="20"/>
               </w:rPr>
             </w:pPr>
-            <w:proofErr w:type="spellStart"/>
             <w:r>
               <w:rPr>
                 <w:rFonts w:ascii="Times New Roman"/>
@@ -8175,7 +6744,6 @@
               </w:rPr>
               <w:t>Persistencia</w:t>
             </w:r>
-            <w:proofErr w:type="spellEnd"/>
           </w:p>
         </w:tc>
       </w:tr>
@@ -8234,28 +6802,12 @@
                       <w:sz w:val="20"/>
                     </w:rPr>
                   </w:pPr>
-                  <w:proofErr w:type="spellStart"/>
                   <w:r>
                     <w:rPr>
                       <w:sz w:val="20"/>
                     </w:rPr>
-                    <w:t>Fuente</w:t>
+                    <w:t>Fuente del Estímulo</w:t>
                   </w:r>
-                  <w:proofErr w:type="spellEnd"/>
-                  <w:r>
-                    <w:rPr>
-                      <w:sz w:val="20"/>
-                    </w:rPr>
-                    <w:t xml:space="preserve"> del </w:t>
-                  </w:r>
-                  <w:proofErr w:type="spellStart"/>
-                  <w:r>
-                    <w:rPr>
-                      <w:sz w:val="20"/>
-                    </w:rPr>
-                    <w:t>Estímulo</w:t>
-                  </w:r>
-                  <w:proofErr w:type="spellEnd"/>
                 </w:p>
               </w:tc>
               <w:tc>
@@ -8271,14 +6823,12 @@
                       <w:sz w:val="20"/>
                     </w:rPr>
                   </w:pPr>
-                  <w:proofErr w:type="spellStart"/>
                   <w:r>
                     <w:rPr>
                       <w:sz w:val="20"/>
                     </w:rPr>
                     <w:t>Documentos</w:t>
                   </w:r>
-                  <w:proofErr w:type="spellEnd"/>
                 </w:p>
               </w:tc>
             </w:tr>
@@ -8299,14 +6849,12 @@
                       <w:sz w:val="20"/>
                     </w:rPr>
                   </w:pPr>
-                  <w:proofErr w:type="spellStart"/>
                   <w:r>
                     <w:rPr>
                       <w:sz w:val="20"/>
                     </w:rPr>
                     <w:t>Estímulo</w:t>
                   </w:r>
-                  <w:proofErr w:type="spellEnd"/>
                 </w:p>
               </w:tc>
               <w:tc>
@@ -8327,105 +6875,7 @@
                     <w:rPr>
                       <w:sz w:val="20"/>
                     </w:rPr>
-                    <w:t xml:space="preserve">El </w:t>
-                  </w:r>
-                  <w:proofErr w:type="spellStart"/>
-                  <w:r>
-                    <w:rPr>
-                      <w:sz w:val="20"/>
-                    </w:rPr>
-                    <w:t>usuario</w:t>
-                  </w:r>
-                  <w:proofErr w:type="spellEnd"/>
-                  <w:r>
-                    <w:rPr>
-                      <w:sz w:val="20"/>
-                    </w:rPr>
-                    <w:t xml:space="preserve"> o actor de </w:t>
-                  </w:r>
-                  <w:proofErr w:type="spellStart"/>
-                  <w:r>
-                    <w:rPr>
-                      <w:sz w:val="20"/>
-                    </w:rPr>
-                    <w:t>sistema</w:t>
-                  </w:r>
-                  <w:proofErr w:type="spellEnd"/>
-                  <w:r>
-                    <w:rPr>
-                      <w:sz w:val="20"/>
-                    </w:rPr>
-                    <w:t xml:space="preserve"> </w:t>
-                  </w:r>
-                  <w:proofErr w:type="spellStart"/>
-                  <w:r>
-                    <w:rPr>
-                      <w:sz w:val="20"/>
-                    </w:rPr>
-                    <w:t>hace</w:t>
-                  </w:r>
-                  <w:proofErr w:type="spellEnd"/>
-                  <w:r>
-                    <w:rPr>
-                      <w:sz w:val="20"/>
-                    </w:rPr>
-                    <w:t xml:space="preserve"> </w:t>
-                  </w:r>
-                  <w:proofErr w:type="spellStart"/>
-                  <w:r>
-                    <w:rPr>
-                      <w:sz w:val="20"/>
-                    </w:rPr>
-                    <w:t>consultas</w:t>
-                  </w:r>
-                  <w:proofErr w:type="spellEnd"/>
-                  <w:r>
-                    <w:rPr>
-                      <w:sz w:val="20"/>
-                    </w:rPr>
-                    <w:t xml:space="preserve"> o </w:t>
-                  </w:r>
-                  <w:proofErr w:type="spellStart"/>
-                  <w:r>
-                    <w:rPr>
-                      <w:sz w:val="20"/>
-                    </w:rPr>
-                    <w:t>modificaciones</w:t>
-                  </w:r>
-                  <w:proofErr w:type="spellEnd"/>
-                  <w:r>
-                    <w:rPr>
-                      <w:sz w:val="20"/>
-                    </w:rPr>
-                    <w:t xml:space="preserve"> </w:t>
-                  </w:r>
-                  <w:proofErr w:type="spellStart"/>
-                  <w:r>
-                    <w:rPr>
-                      <w:sz w:val="20"/>
-                    </w:rPr>
-                    <w:t>sobre</w:t>
-                  </w:r>
-                  <w:proofErr w:type="spellEnd"/>
-                  <w:r>
-                    <w:rPr>
-                      <w:sz w:val="20"/>
-                    </w:rPr>
-                    <w:t xml:space="preserve"> la base de </w:t>
-                  </w:r>
-                  <w:proofErr w:type="spellStart"/>
-                  <w:r>
-                    <w:rPr>
-                      <w:sz w:val="20"/>
-                    </w:rPr>
-                    <w:t>datos</w:t>
-                  </w:r>
-                  <w:proofErr w:type="spellEnd"/>
-                  <w:r>
-                    <w:rPr>
-                      <w:sz w:val="20"/>
-                    </w:rPr>
-                    <w:t>.</w:t>
+                    <w:t>El usuario o actor de sistema hace consultas o modificaciones sobre la base de datos.</w:t>
                   </w:r>
                 </w:p>
               </w:tc>
@@ -8447,14 +6897,12 @@
                       <w:sz w:val="20"/>
                     </w:rPr>
                   </w:pPr>
-                  <w:proofErr w:type="spellStart"/>
                   <w:r>
                     <w:rPr>
                       <w:sz w:val="20"/>
                     </w:rPr>
                     <w:t>Artefacto</w:t>
                   </w:r>
-                  <w:proofErr w:type="spellEnd"/>
                 </w:p>
               </w:tc>
               <w:tc>
@@ -8474,30 +6922,8 @@
                     <w:rPr>
                       <w:sz w:val="20"/>
                     </w:rPr>
-                    <w:t xml:space="preserve">Base de </w:t>
+                    <w:t>Base de datos, interfaz</w:t>
                   </w:r>
-                  <w:proofErr w:type="spellStart"/>
-                  <w:r>
-                    <w:rPr>
-                      <w:sz w:val="20"/>
-                    </w:rPr>
-                    <w:t>datos</w:t>
-                  </w:r>
-                  <w:proofErr w:type="spellEnd"/>
-                  <w:r>
-                    <w:rPr>
-                      <w:sz w:val="20"/>
-                    </w:rPr>
-                    <w:t xml:space="preserve">, </w:t>
-                  </w:r>
-                  <w:proofErr w:type="spellStart"/>
-                  <w:r>
-                    <w:rPr>
-                      <w:sz w:val="20"/>
-                    </w:rPr>
-                    <w:t>interfaz</w:t>
-                  </w:r>
-                  <w:proofErr w:type="spellEnd"/>
                 </w:p>
               </w:tc>
             </w:tr>
@@ -8518,14 +6944,12 @@
                       <w:sz w:val="20"/>
                     </w:rPr>
                   </w:pPr>
-                  <w:proofErr w:type="spellStart"/>
                   <w:r>
                     <w:rPr>
                       <w:sz w:val="20"/>
                     </w:rPr>
                     <w:t>Ambiente</w:t>
                   </w:r>
-                  <w:proofErr w:type="spellEnd"/>
                 </w:p>
               </w:tc>
               <w:tc>
@@ -8541,28 +6965,12 @@
                       <w:sz w:val="20"/>
                     </w:rPr>
                   </w:pPr>
-                  <w:proofErr w:type="spellStart"/>
                   <w:r>
                     <w:rPr>
                       <w:sz w:val="20"/>
                     </w:rPr>
-                    <w:t>Modo</w:t>
+                    <w:t>Modo normal ‐ Pruebas</w:t>
                   </w:r>
-                  <w:proofErr w:type="spellEnd"/>
-                  <w:r>
-                    <w:rPr>
-                      <w:sz w:val="20"/>
-                    </w:rPr>
-                    <w:t xml:space="preserve"> normal ‐ </w:t>
-                  </w:r>
-                  <w:proofErr w:type="spellStart"/>
-                  <w:r>
-                    <w:rPr>
-                      <w:sz w:val="20"/>
-                    </w:rPr>
-                    <w:t>Pruebas</w:t>
-                  </w:r>
-                  <w:proofErr w:type="spellEnd"/>
                 </w:p>
               </w:tc>
             </w:tr>
@@ -8583,14 +6991,12 @@
                       <w:sz w:val="20"/>
                     </w:rPr>
                   </w:pPr>
-                  <w:proofErr w:type="spellStart"/>
                   <w:r>
                     <w:rPr>
                       <w:sz w:val="20"/>
                     </w:rPr>
                     <w:t>Respuesta</w:t>
                   </w:r>
-                  <w:proofErr w:type="spellEnd"/>
                 </w:p>
               </w:tc>
               <w:tc>
@@ -8611,100 +7017,8 @@
                     <w:rPr>
                       <w:sz w:val="20"/>
                     </w:rPr>
-                    <w:t xml:space="preserve">Se </w:t>
+                    <w:t>Se muestra el documento o consulta pertinente, mensaje de modificación exitosa</w:t>
                   </w:r>
-                  <w:proofErr w:type="spellStart"/>
-                  <w:r>
-                    <w:rPr>
-                      <w:sz w:val="20"/>
-                    </w:rPr>
-                    <w:t>muestra</w:t>
-                  </w:r>
-                  <w:proofErr w:type="spellEnd"/>
-                  <w:r>
-                    <w:rPr>
-                      <w:sz w:val="20"/>
-                    </w:rPr>
-                    <w:t xml:space="preserve"> el </w:t>
-                  </w:r>
-                  <w:proofErr w:type="spellStart"/>
-                  <w:r>
-                    <w:rPr>
-                      <w:sz w:val="20"/>
-                    </w:rPr>
-                    <w:t>documento</w:t>
-                  </w:r>
-                  <w:proofErr w:type="spellEnd"/>
-                  <w:r>
-                    <w:rPr>
-                      <w:sz w:val="20"/>
-                    </w:rPr>
-                    <w:t xml:space="preserve"> o </w:t>
-                  </w:r>
-                  <w:proofErr w:type="spellStart"/>
-                  <w:r>
-                    <w:rPr>
-                      <w:sz w:val="20"/>
-                    </w:rPr>
-                    <w:t>consulta</w:t>
-                  </w:r>
-                  <w:proofErr w:type="spellEnd"/>
-                  <w:r>
-                    <w:rPr>
-                      <w:sz w:val="20"/>
-                    </w:rPr>
-                    <w:t xml:space="preserve"> </w:t>
-                  </w:r>
-                  <w:proofErr w:type="spellStart"/>
-                  <w:r>
-                    <w:rPr>
-                      <w:sz w:val="20"/>
-                    </w:rPr>
-                    <w:t>pertinente</w:t>
-                  </w:r>
-                  <w:proofErr w:type="spellEnd"/>
-                  <w:r>
-                    <w:rPr>
-                      <w:sz w:val="20"/>
-                    </w:rPr>
-                    <w:t xml:space="preserve">, </w:t>
-                  </w:r>
-                  <w:proofErr w:type="spellStart"/>
-                  <w:r>
-                    <w:rPr>
-                      <w:sz w:val="20"/>
-                    </w:rPr>
-                    <w:t>mensaje</w:t>
-                  </w:r>
-                  <w:proofErr w:type="spellEnd"/>
-                  <w:r>
-                    <w:rPr>
-                      <w:sz w:val="20"/>
-                    </w:rPr>
-                    <w:t xml:space="preserve"> de </w:t>
-                  </w:r>
-                  <w:proofErr w:type="spellStart"/>
-                  <w:r>
-                    <w:rPr>
-                      <w:sz w:val="20"/>
-                    </w:rPr>
-                    <w:t>modificación</w:t>
-                  </w:r>
-                  <w:proofErr w:type="spellEnd"/>
-                  <w:r>
-                    <w:rPr>
-                      <w:sz w:val="20"/>
-                    </w:rPr>
-                    <w:t xml:space="preserve"> </w:t>
-                  </w:r>
-                  <w:proofErr w:type="spellStart"/>
-                  <w:r>
-                    <w:rPr>
-                      <w:sz w:val="20"/>
-                    </w:rPr>
-                    <w:t>exitosa</w:t>
-                  </w:r>
-                  <w:proofErr w:type="spellEnd"/>
                 </w:p>
               </w:tc>
             </w:tr>
@@ -8726,28 +7040,26 @@
                       <w:sz w:val="20"/>
                     </w:rPr>
                   </w:pPr>
-                  <w:proofErr w:type="spellStart"/>
+                  <w:r>
+                    <w:rPr>
+                      <w:sz w:val="20"/>
+                      <w:lang w:val="es-CO"/>
+                    </w:rPr>
+                    <w:t>Medida</w:t>
+                  </w:r>
                   <w:r>
                     <w:rPr>
                       <w:sz w:val="20"/>
                     </w:rPr>
-                    <w:t>Medida</w:t>
+                    <w:t xml:space="preserve"> de</w:t>
                   </w:r>
-                  <w:proofErr w:type="spellEnd"/>
                   <w:r>
                     <w:rPr>
                       <w:sz w:val="20"/>
+                      <w:lang w:val="es-CO"/>
                     </w:rPr>
-                    <w:t xml:space="preserve"> de </w:t>
+                    <w:t xml:space="preserve"> respuesta</w:t>
                   </w:r>
-                  <w:proofErr w:type="spellStart"/>
-                  <w:r>
-                    <w:rPr>
-                      <w:sz w:val="20"/>
-                    </w:rPr>
-                    <w:t>respuesta</w:t>
-                  </w:r>
-                  <w:proofErr w:type="spellEnd"/>
                 </w:p>
               </w:tc>
               <w:tc>
@@ -8793,14 +7105,13 @@
                 <w:sz w:val="20"/>
               </w:rPr>
             </w:pPr>
-            <w:proofErr w:type="spellStart"/>
             <w:r>
               <w:rPr>
                 <w:sz w:val="20"/>
+                <w:lang w:val="es-CO"/>
               </w:rPr>
               <w:t>Importancia</w:t>
             </w:r>
-            <w:proofErr w:type="spellEnd"/>
           </w:p>
         </w:tc>
         <w:tc>
@@ -8949,6 +7260,9 @@
     <w:p>
       <w:pPr>
         <w:ind w:left="720"/>
+        <w:rPr>
+          <w:lang w:val="es-CO"/>
+        </w:rPr>
       </w:pPr>
     </w:p>
     <w:tbl>
@@ -8990,29 +7304,20 @@
                 <w:sz w:val="20"/>
               </w:rPr>
             </w:pPr>
-            <w:proofErr w:type="spellStart"/>
             <w:r>
               <w:rPr>
                 <w:sz w:val="20"/>
+                <w:lang w:val="es-CO"/>
               </w:rPr>
               <w:lastRenderedPageBreak/>
               <w:t>Característica</w:t>
             </w:r>
-            <w:proofErr w:type="spellEnd"/>
             <w:r>
               <w:rPr>
                 <w:sz w:val="20"/>
               </w:rPr>
-              <w:t xml:space="preserve"> de </w:t>
+              <w:t xml:space="preserve"> de Calidad</w:t>
             </w:r>
-            <w:proofErr w:type="spellStart"/>
-            <w:r>
-              <w:rPr>
-                <w:sz w:val="20"/>
-              </w:rPr>
-              <w:t>Calidad</w:t>
-            </w:r>
-            <w:proofErr w:type="spellEnd"/>
           </w:p>
         </w:tc>
         <w:tc>
@@ -9028,14 +7333,12 @@
                 <w:sz w:val="20"/>
               </w:rPr>
             </w:pPr>
-            <w:proofErr w:type="spellStart"/>
             <w:r>
               <w:rPr>
                 <w:sz w:val="20"/>
               </w:rPr>
               <w:t>Seguridad</w:t>
             </w:r>
-            <w:proofErr w:type="spellEnd"/>
           </w:p>
         </w:tc>
       </w:tr>
@@ -9055,28 +7358,12 @@
                 <w:sz w:val="20"/>
               </w:rPr>
             </w:pPr>
-            <w:proofErr w:type="spellStart"/>
             <w:r>
               <w:rPr>
                 <w:sz w:val="20"/>
               </w:rPr>
-              <w:t>Interés</w:t>
+              <w:t>Interés del atributo</w:t>
             </w:r>
-            <w:proofErr w:type="spellEnd"/>
-            <w:r>
-              <w:rPr>
-                <w:sz w:val="20"/>
-              </w:rPr>
-              <w:t xml:space="preserve"> del </w:t>
-            </w:r>
-            <w:proofErr w:type="spellStart"/>
-            <w:r>
-              <w:rPr>
-                <w:sz w:val="20"/>
-              </w:rPr>
-              <w:t>atributo</w:t>
-            </w:r>
-            <w:proofErr w:type="spellEnd"/>
           </w:p>
         </w:tc>
         <w:tc>
@@ -9092,47 +7379,11 @@
                 <w:sz w:val="20"/>
               </w:rPr>
             </w:pPr>
-            <w:proofErr w:type="spellStart"/>
             <w:r>
               <w:rPr>
                 <w:sz w:val="20"/>
               </w:rPr>
-              <w:t>Pruebas</w:t>
-            </w:r>
-            <w:proofErr w:type="spellEnd"/>
-            <w:r>
-              <w:rPr>
-                <w:sz w:val="20"/>
-              </w:rPr>
-              <w:t xml:space="preserve"> – </w:t>
-            </w:r>
-            <w:proofErr w:type="spellStart"/>
-            <w:r>
-              <w:rPr>
-                <w:sz w:val="20"/>
-              </w:rPr>
-              <w:t>Implementación</w:t>
-            </w:r>
-            <w:proofErr w:type="spellEnd"/>
-            <w:r>
-              <w:rPr>
-                <w:sz w:val="20"/>
-              </w:rPr>
-              <w:t xml:space="preserve"> de la </w:t>
-            </w:r>
-            <w:proofErr w:type="spellStart"/>
-            <w:r>
-              <w:rPr>
-                <w:sz w:val="20"/>
-              </w:rPr>
-              <w:t>aplicación</w:t>
-            </w:r>
-            <w:proofErr w:type="spellEnd"/>
-            <w:r>
-              <w:rPr>
-                <w:sz w:val="20"/>
-              </w:rPr>
-              <w:t>.</w:t>
+              <w:t>Pruebas – Implementación de la aplicación.</w:t>
             </w:r>
           </w:p>
         </w:tc>
@@ -9154,14 +7405,12 @@
                 <w:sz w:val="20"/>
               </w:rPr>
             </w:pPr>
-            <w:proofErr w:type="spellStart"/>
             <w:r>
               <w:rPr>
                 <w:sz w:val="20"/>
               </w:rPr>
               <w:t>Descripción</w:t>
             </w:r>
-            <w:proofErr w:type="spellEnd"/>
           </w:p>
         </w:tc>
         <w:tc>
@@ -9183,301 +7432,7 @@
               <w:rPr>
                 <w:sz w:val="20"/>
               </w:rPr>
-              <w:t xml:space="preserve">El </w:t>
-            </w:r>
-            <w:proofErr w:type="spellStart"/>
-            <w:r>
-              <w:rPr>
-                <w:sz w:val="20"/>
-              </w:rPr>
-              <w:t>sistema</w:t>
-            </w:r>
-            <w:proofErr w:type="spellEnd"/>
-            <w:r>
-              <w:rPr>
-                <w:sz w:val="20"/>
-              </w:rPr>
-              <w:t xml:space="preserve"> </w:t>
-            </w:r>
-            <w:proofErr w:type="spellStart"/>
-            <w:r>
-              <w:rPr>
-                <w:sz w:val="20"/>
-              </w:rPr>
-              <w:t>debe</w:t>
-            </w:r>
-            <w:proofErr w:type="spellEnd"/>
-            <w:r>
-              <w:rPr>
-                <w:sz w:val="20"/>
-              </w:rPr>
-              <w:t xml:space="preserve"> </w:t>
-            </w:r>
-            <w:proofErr w:type="spellStart"/>
-            <w:r>
-              <w:rPr>
-                <w:sz w:val="20"/>
-              </w:rPr>
-              <w:t>garantizar</w:t>
-            </w:r>
-            <w:proofErr w:type="spellEnd"/>
-            <w:r>
-              <w:rPr>
-                <w:sz w:val="20"/>
-              </w:rPr>
-              <w:t xml:space="preserve"> la </w:t>
-            </w:r>
-            <w:proofErr w:type="spellStart"/>
-            <w:r>
-              <w:rPr>
-                <w:sz w:val="20"/>
-              </w:rPr>
-              <w:t>autenticación</w:t>
-            </w:r>
-            <w:proofErr w:type="spellEnd"/>
-            <w:r>
-              <w:rPr>
-                <w:sz w:val="20"/>
-              </w:rPr>
-              <w:t xml:space="preserve"> de </w:t>
-            </w:r>
-            <w:proofErr w:type="spellStart"/>
-            <w:r>
-              <w:rPr>
-                <w:sz w:val="20"/>
-              </w:rPr>
-              <w:t>usuarios</w:t>
-            </w:r>
-            <w:proofErr w:type="spellEnd"/>
-            <w:r>
-              <w:rPr>
-                <w:sz w:val="20"/>
-              </w:rPr>
-              <w:t xml:space="preserve"> y la </w:t>
-            </w:r>
-            <w:proofErr w:type="spellStart"/>
-            <w:r>
-              <w:rPr>
-                <w:sz w:val="20"/>
-              </w:rPr>
-              <w:t>recuperación</w:t>
-            </w:r>
-            <w:proofErr w:type="spellEnd"/>
-            <w:r>
-              <w:rPr>
-                <w:sz w:val="20"/>
-              </w:rPr>
-              <w:t xml:space="preserve"> </w:t>
-            </w:r>
-            <w:proofErr w:type="spellStart"/>
-            <w:r>
-              <w:rPr>
-                <w:sz w:val="20"/>
-              </w:rPr>
-              <w:t>segura</w:t>
-            </w:r>
-            <w:proofErr w:type="spellEnd"/>
-            <w:r>
-              <w:rPr>
-                <w:sz w:val="20"/>
-              </w:rPr>
-              <w:t xml:space="preserve"> de </w:t>
-            </w:r>
-            <w:proofErr w:type="spellStart"/>
-            <w:r>
-              <w:rPr>
-                <w:sz w:val="20"/>
-              </w:rPr>
-              <w:t>contraseña</w:t>
-            </w:r>
-            <w:proofErr w:type="spellEnd"/>
-            <w:r>
-              <w:rPr>
-                <w:sz w:val="20"/>
-              </w:rPr>
-              <w:t xml:space="preserve">, </w:t>
-            </w:r>
-            <w:proofErr w:type="spellStart"/>
-            <w:r>
-              <w:rPr>
-                <w:sz w:val="20"/>
-              </w:rPr>
-              <w:t>además</w:t>
-            </w:r>
-            <w:proofErr w:type="spellEnd"/>
-            <w:r>
-              <w:rPr>
-                <w:sz w:val="20"/>
-              </w:rPr>
-              <w:t xml:space="preserve"> </w:t>
-            </w:r>
-            <w:proofErr w:type="spellStart"/>
-            <w:r>
-              <w:rPr>
-                <w:sz w:val="20"/>
-              </w:rPr>
-              <w:t>debe</w:t>
-            </w:r>
-            <w:proofErr w:type="spellEnd"/>
-            <w:r>
-              <w:rPr>
-                <w:sz w:val="20"/>
-              </w:rPr>
-              <w:t xml:space="preserve"> </w:t>
-            </w:r>
-            <w:proofErr w:type="spellStart"/>
-            <w:r>
-              <w:rPr>
-                <w:sz w:val="20"/>
-              </w:rPr>
-              <w:t>permitir</w:t>
-            </w:r>
-            <w:proofErr w:type="spellEnd"/>
-            <w:r>
-              <w:rPr>
-                <w:sz w:val="20"/>
-              </w:rPr>
-              <w:t xml:space="preserve"> </w:t>
-            </w:r>
-            <w:proofErr w:type="spellStart"/>
-            <w:r>
-              <w:rPr>
-                <w:sz w:val="20"/>
-              </w:rPr>
-              <w:t>autorización</w:t>
-            </w:r>
-            <w:proofErr w:type="spellEnd"/>
-            <w:r>
-              <w:rPr>
-                <w:sz w:val="20"/>
-              </w:rPr>
-              <w:t xml:space="preserve"> de </w:t>
-            </w:r>
-            <w:proofErr w:type="spellStart"/>
-            <w:r>
-              <w:rPr>
-                <w:sz w:val="20"/>
-              </w:rPr>
-              <w:t>funcionalidades</w:t>
-            </w:r>
-            <w:proofErr w:type="spellEnd"/>
-            <w:r>
-              <w:rPr>
-                <w:sz w:val="20"/>
-              </w:rPr>
-              <w:t xml:space="preserve"> </w:t>
-            </w:r>
-            <w:proofErr w:type="spellStart"/>
-            <w:r>
-              <w:rPr>
-                <w:sz w:val="20"/>
-              </w:rPr>
-              <w:t>mediante</w:t>
-            </w:r>
-            <w:proofErr w:type="spellEnd"/>
-            <w:r>
-              <w:rPr>
-                <w:sz w:val="20"/>
-              </w:rPr>
-              <w:t xml:space="preserve"> el </w:t>
-            </w:r>
-            <w:proofErr w:type="spellStart"/>
-            <w:r>
-              <w:rPr>
-                <w:sz w:val="20"/>
-              </w:rPr>
-              <w:t>uso</w:t>
-            </w:r>
-            <w:proofErr w:type="spellEnd"/>
-            <w:r>
-              <w:rPr>
-                <w:sz w:val="20"/>
-              </w:rPr>
-              <w:t xml:space="preserve"> de roles, la </w:t>
-            </w:r>
-            <w:proofErr w:type="spellStart"/>
-            <w:r>
-              <w:rPr>
-                <w:sz w:val="20"/>
-              </w:rPr>
-              <w:t>integridad</w:t>
-            </w:r>
-            <w:proofErr w:type="spellEnd"/>
-            <w:r>
-              <w:rPr>
-                <w:sz w:val="20"/>
-              </w:rPr>
-              <w:t xml:space="preserve"> de la </w:t>
-            </w:r>
-            <w:proofErr w:type="spellStart"/>
-            <w:r>
-              <w:rPr>
-                <w:sz w:val="20"/>
-              </w:rPr>
-              <w:t>información</w:t>
-            </w:r>
-            <w:proofErr w:type="spellEnd"/>
-            <w:r>
-              <w:rPr>
-                <w:sz w:val="20"/>
-              </w:rPr>
-              <w:t xml:space="preserve"> en </w:t>
-            </w:r>
-            <w:proofErr w:type="spellStart"/>
-            <w:r>
-              <w:rPr>
-                <w:sz w:val="20"/>
-              </w:rPr>
-              <w:t>todo</w:t>
-            </w:r>
-            <w:proofErr w:type="spellEnd"/>
-            <w:r>
-              <w:rPr>
-                <w:sz w:val="20"/>
-              </w:rPr>
-              <w:t xml:space="preserve"> </w:t>
-            </w:r>
-            <w:proofErr w:type="spellStart"/>
-            <w:r>
-              <w:rPr>
-                <w:sz w:val="20"/>
-              </w:rPr>
-              <w:t>momento</w:t>
-            </w:r>
-            <w:proofErr w:type="spellEnd"/>
-            <w:r>
-              <w:rPr>
-                <w:sz w:val="20"/>
-              </w:rPr>
-              <w:t xml:space="preserve"> y </w:t>
-            </w:r>
-            <w:proofErr w:type="spellStart"/>
-            <w:r>
-              <w:rPr>
-                <w:sz w:val="20"/>
-              </w:rPr>
-              <w:t>su</w:t>
-            </w:r>
-            <w:proofErr w:type="spellEnd"/>
-            <w:r>
-              <w:rPr>
-                <w:sz w:val="20"/>
-              </w:rPr>
-              <w:t xml:space="preserve"> </w:t>
-            </w:r>
-            <w:proofErr w:type="spellStart"/>
-            <w:r>
-              <w:rPr>
-                <w:sz w:val="20"/>
-              </w:rPr>
-              <w:t>confidencialidad</w:t>
-            </w:r>
-            <w:proofErr w:type="spellEnd"/>
-            <w:r>
-              <w:rPr>
-                <w:sz w:val="20"/>
-              </w:rPr>
-              <w:t>.</w:t>
+              <w:t>El sistema debe garantizar la autenticación de usuarios y la recuperación segura de contraseña, además debe permitir autorización de funcionalidades mediante el uso de roles, la integridad de la información en todo momento y su confidencialidad.</w:t>
             </w:r>
           </w:p>
         </w:tc>
@@ -9503,16 +7458,8 @@
               <w:rPr>
                 <w:sz w:val="20"/>
               </w:rPr>
-              <w:t xml:space="preserve">ID </w:t>
+              <w:t>ID Escenario</w:t>
             </w:r>
-            <w:proofErr w:type="spellStart"/>
-            <w:r>
-              <w:rPr>
-                <w:sz w:val="20"/>
-              </w:rPr>
-              <w:t>Escenario</w:t>
-            </w:r>
-            <w:proofErr w:type="spellEnd"/>
           </w:p>
         </w:tc>
         <w:tc>
@@ -9555,14 +7502,12 @@
                 <w:sz w:val="20"/>
               </w:rPr>
             </w:pPr>
-            <w:proofErr w:type="spellStart"/>
             <w:r>
               <w:rPr>
                 <w:sz w:val="20"/>
               </w:rPr>
               <w:t>Escenario</w:t>
             </w:r>
-            <w:proofErr w:type="spellEnd"/>
           </w:p>
         </w:tc>
         <w:tc>
@@ -9580,7 +7525,6 @@
                 <w:sz w:val="20"/>
               </w:rPr>
             </w:pPr>
-            <w:proofErr w:type="spellStart"/>
             <w:r>
               <w:rPr>
                 <w:rFonts w:ascii="Times New Roman"/>
@@ -9588,7 +7532,6 @@
               </w:rPr>
               <w:t>Persistencia</w:t>
             </w:r>
-            <w:proofErr w:type="spellEnd"/>
           </w:p>
         </w:tc>
       </w:tr>
@@ -9647,28 +7590,12 @@
                       <w:sz w:val="20"/>
                     </w:rPr>
                   </w:pPr>
-                  <w:proofErr w:type="spellStart"/>
                   <w:r>
                     <w:rPr>
                       <w:sz w:val="20"/>
                     </w:rPr>
-                    <w:t>Fuente</w:t>
+                    <w:t>Fuente del Estímulo</w:t>
                   </w:r>
-                  <w:proofErr w:type="spellEnd"/>
-                  <w:r>
-                    <w:rPr>
-                      <w:sz w:val="20"/>
-                    </w:rPr>
-                    <w:t xml:space="preserve"> del </w:t>
-                  </w:r>
-                  <w:proofErr w:type="spellStart"/>
-                  <w:r>
-                    <w:rPr>
-                      <w:sz w:val="20"/>
-                    </w:rPr>
-                    <w:t>Estímulo</w:t>
-                  </w:r>
-                  <w:proofErr w:type="spellEnd"/>
                 </w:p>
               </w:tc>
               <w:tc>
@@ -9684,19 +7611,11 @@
                       <w:sz w:val="20"/>
                     </w:rPr>
                   </w:pPr>
-                  <w:proofErr w:type="spellStart"/>
                   <w:r>
                     <w:rPr>
                       <w:sz w:val="20"/>
                     </w:rPr>
-                    <w:t>Usuarios</w:t>
-                  </w:r>
-                  <w:proofErr w:type="spellEnd"/>
-                  <w:r>
-                    <w:rPr>
-                      <w:sz w:val="20"/>
-                    </w:rPr>
-                    <w:t xml:space="preserve"> ‐ Tester</w:t>
+                    <w:t>Usuarios ‐ Tester</w:t>
                   </w:r>
                 </w:p>
               </w:tc>
@@ -9718,14 +7637,12 @@
                       <w:sz w:val="20"/>
                     </w:rPr>
                   </w:pPr>
-                  <w:proofErr w:type="spellStart"/>
                   <w:r>
                     <w:rPr>
                       <w:sz w:val="20"/>
                     </w:rPr>
                     <w:t>Estímulo</w:t>
                   </w:r>
-                  <w:proofErr w:type="spellEnd"/>
                 </w:p>
               </w:tc>
               <w:tc>
@@ -9742,159 +7659,11 @@
                       <w:sz w:val="20"/>
                     </w:rPr>
                   </w:pPr>
-                  <w:proofErr w:type="spellStart"/>
                   <w:r>
                     <w:rPr>
                       <w:sz w:val="20"/>
                     </w:rPr>
-                    <w:t>Estímulo</w:t>
-                  </w:r>
-                  <w:proofErr w:type="spellEnd"/>
-                  <w:r>
-                    <w:rPr>
-                      <w:sz w:val="20"/>
-                    </w:rPr>
-                    <w:t xml:space="preserve"> el tester o el </w:t>
-                  </w:r>
-                  <w:proofErr w:type="spellStart"/>
-                  <w:r>
-                    <w:rPr>
-                      <w:sz w:val="20"/>
-                    </w:rPr>
-                    <w:t>usuario</w:t>
-                  </w:r>
-                  <w:proofErr w:type="spellEnd"/>
-                  <w:r>
-                    <w:rPr>
-                      <w:sz w:val="20"/>
-                    </w:rPr>
-                    <w:t xml:space="preserve"> </w:t>
-                  </w:r>
-                  <w:proofErr w:type="spellStart"/>
-                  <w:r>
-                    <w:rPr>
-                      <w:sz w:val="20"/>
-                    </w:rPr>
-                    <w:t>generan</w:t>
-                  </w:r>
-                  <w:proofErr w:type="spellEnd"/>
-                  <w:r>
-                    <w:rPr>
-                      <w:sz w:val="20"/>
-                    </w:rPr>
-                    <w:t xml:space="preserve"> </w:t>
-                  </w:r>
-                  <w:proofErr w:type="spellStart"/>
-                  <w:r>
-                    <w:rPr>
-                      <w:sz w:val="20"/>
-                    </w:rPr>
-                    <w:t>pruebas</w:t>
-                  </w:r>
-                  <w:proofErr w:type="spellEnd"/>
-                  <w:r>
-                    <w:rPr>
-                      <w:sz w:val="20"/>
-                    </w:rPr>
-                    <w:t xml:space="preserve"> de </w:t>
-                  </w:r>
-                  <w:proofErr w:type="spellStart"/>
-                  <w:r>
-                    <w:rPr>
-                      <w:sz w:val="20"/>
-                    </w:rPr>
-                    <w:t>seguridad</w:t>
-                  </w:r>
-                  <w:proofErr w:type="spellEnd"/>
-                  <w:r>
-                    <w:rPr>
-                      <w:sz w:val="20"/>
-                    </w:rPr>
-                    <w:t xml:space="preserve"> al </w:t>
-                  </w:r>
-                  <w:proofErr w:type="spellStart"/>
-                  <w:r>
-                    <w:rPr>
-                      <w:sz w:val="20"/>
-                    </w:rPr>
-                    <w:t>momento</w:t>
-                  </w:r>
-                  <w:proofErr w:type="spellEnd"/>
-                  <w:r>
-                    <w:rPr>
-                      <w:sz w:val="20"/>
-                    </w:rPr>
-                    <w:t xml:space="preserve"> del </w:t>
-                  </w:r>
-                  <w:proofErr w:type="spellStart"/>
-                  <w:r>
-                    <w:rPr>
-                      <w:sz w:val="20"/>
-                    </w:rPr>
-                    <w:t>ingreso</w:t>
-                  </w:r>
-                  <w:proofErr w:type="spellEnd"/>
-                  <w:r>
-                    <w:rPr>
-                      <w:sz w:val="20"/>
-                    </w:rPr>
-                    <w:t xml:space="preserve">, </w:t>
-                  </w:r>
-                  <w:proofErr w:type="spellStart"/>
-                  <w:r>
-                    <w:rPr>
-                      <w:sz w:val="20"/>
-                    </w:rPr>
-                    <w:t>asignación</w:t>
-                  </w:r>
-                  <w:proofErr w:type="spellEnd"/>
-                  <w:r>
-                    <w:rPr>
-                      <w:sz w:val="20"/>
-                    </w:rPr>
-                    <w:t xml:space="preserve"> de roles, </w:t>
-                  </w:r>
-                  <w:proofErr w:type="spellStart"/>
-                  <w:r>
-                    <w:rPr>
-                      <w:sz w:val="20"/>
-                    </w:rPr>
-                    <w:t>ataques</w:t>
-                  </w:r>
-                  <w:proofErr w:type="spellEnd"/>
-                  <w:r>
-                    <w:rPr>
-                      <w:sz w:val="20"/>
-                    </w:rPr>
-                    <w:t xml:space="preserve"> de </w:t>
-                  </w:r>
-                  <w:proofErr w:type="spellStart"/>
-                  <w:r>
-                    <w:rPr>
-                      <w:sz w:val="20"/>
-                    </w:rPr>
-                    <w:t>extracción</w:t>
-                  </w:r>
-                  <w:proofErr w:type="spellEnd"/>
-                  <w:r>
-                    <w:rPr>
-                      <w:sz w:val="20"/>
-                    </w:rPr>
-                    <w:t xml:space="preserve"> de </w:t>
-                  </w:r>
-                  <w:proofErr w:type="spellStart"/>
-                  <w:r>
-                    <w:rPr>
-                      <w:sz w:val="20"/>
-                    </w:rPr>
-                    <w:t>información</w:t>
-                  </w:r>
-                  <w:proofErr w:type="spellEnd"/>
-                  <w:r>
-                    <w:rPr>
-                      <w:sz w:val="20"/>
-                    </w:rPr>
-                    <w:t>, etc.</w:t>
+                    <w:t>Estímulo el tester o el usuario generan pruebas de seguridad al momento del ingreso, asignación de roles, ataques de extracción de información, etc.</w:t>
                   </w:r>
                 </w:p>
               </w:tc>
@@ -9916,14 +7685,12 @@
                       <w:sz w:val="20"/>
                     </w:rPr>
                   </w:pPr>
-                  <w:proofErr w:type="spellStart"/>
                   <w:r>
                     <w:rPr>
                       <w:sz w:val="20"/>
                     </w:rPr>
                     <w:t>Artefacto</w:t>
                   </w:r>
-                  <w:proofErr w:type="spellEnd"/>
                 </w:p>
               </w:tc>
               <w:tc>
@@ -9940,117 +7707,11 @@
                       <w:sz w:val="20"/>
                     </w:rPr>
                   </w:pPr>
-                  <w:proofErr w:type="spellStart"/>
                   <w:r>
                     <w:rPr>
                       <w:sz w:val="20"/>
                     </w:rPr>
-                    <w:t>Artefacto</w:t>
-                  </w:r>
-                  <w:proofErr w:type="spellEnd"/>
-                  <w:r>
-                    <w:rPr>
-                      <w:sz w:val="20"/>
-                    </w:rPr>
-                    <w:t xml:space="preserve"> </w:t>
-                  </w:r>
-                  <w:proofErr w:type="spellStart"/>
-                  <w:r>
-                    <w:rPr>
-                      <w:sz w:val="20"/>
-                    </w:rPr>
-                    <w:t>Múltiples</w:t>
-                  </w:r>
-                  <w:proofErr w:type="spellEnd"/>
-                  <w:r>
-                    <w:rPr>
-                      <w:sz w:val="20"/>
-                    </w:rPr>
-                    <w:t xml:space="preserve"> </w:t>
-                  </w:r>
-                  <w:proofErr w:type="spellStart"/>
-                  <w:r>
-                    <w:rPr>
-                      <w:sz w:val="20"/>
-                    </w:rPr>
-                    <w:t>pruebas</w:t>
-                  </w:r>
-                  <w:proofErr w:type="spellEnd"/>
-                  <w:r>
-                    <w:rPr>
-                      <w:sz w:val="20"/>
-                    </w:rPr>
-                    <w:t xml:space="preserve"> a </w:t>
-                  </w:r>
-                  <w:proofErr w:type="spellStart"/>
-                  <w:r>
-                    <w:rPr>
-                      <w:sz w:val="20"/>
-                    </w:rPr>
-                    <w:t>las</w:t>
-                  </w:r>
-                  <w:proofErr w:type="spellEnd"/>
-                  <w:r>
-                    <w:rPr>
-                      <w:sz w:val="20"/>
-                    </w:rPr>
-                    <w:t xml:space="preserve"> bases de </w:t>
-                  </w:r>
-                  <w:proofErr w:type="spellStart"/>
-                  <w:r>
-                    <w:rPr>
-                      <w:sz w:val="20"/>
-                    </w:rPr>
-                    <w:t>datos</w:t>
-                  </w:r>
-                  <w:proofErr w:type="spellEnd"/>
-                  <w:r>
-                    <w:rPr>
-                      <w:sz w:val="20"/>
-                    </w:rPr>
-                    <w:t xml:space="preserve"> </w:t>
-                  </w:r>
-                  <w:proofErr w:type="spellStart"/>
-                  <w:r>
-                    <w:rPr>
-                      <w:sz w:val="20"/>
-                    </w:rPr>
-                    <w:t>relacionadas</w:t>
-                  </w:r>
-                  <w:proofErr w:type="spellEnd"/>
-                  <w:r>
-                    <w:rPr>
-                      <w:sz w:val="20"/>
-                    </w:rPr>
-                    <w:t xml:space="preserve"> con la </w:t>
-                  </w:r>
-                  <w:proofErr w:type="spellStart"/>
-                  <w:r>
-                    <w:rPr>
-                      <w:sz w:val="20"/>
-                    </w:rPr>
-                    <w:t>aplicación</w:t>
-                  </w:r>
-                  <w:proofErr w:type="spellEnd"/>
-                  <w:r>
-                    <w:rPr>
-                      <w:sz w:val="20"/>
-                    </w:rPr>
-                    <w:t xml:space="preserve">, </w:t>
-                  </w:r>
-                  <w:proofErr w:type="spellStart"/>
-                  <w:r>
-                    <w:rPr>
-                      <w:sz w:val="20"/>
-                    </w:rPr>
-                    <w:t>interfaz</w:t>
-                  </w:r>
-                  <w:proofErr w:type="spellEnd"/>
-                  <w:r>
-                    <w:rPr>
-                      <w:sz w:val="20"/>
-                    </w:rPr>
-                    <w:t>.</w:t>
+                    <w:t>Artefacto Múltiples pruebas a las bases de datos relacionadas con la aplicación, interfaz.</w:t>
                   </w:r>
                 </w:p>
               </w:tc>
@@ -10072,14 +7733,12 @@
                       <w:sz w:val="20"/>
                     </w:rPr>
                   </w:pPr>
-                  <w:proofErr w:type="spellStart"/>
                   <w:r>
                     <w:rPr>
                       <w:sz w:val="20"/>
                     </w:rPr>
                     <w:t>Ambiente</w:t>
                   </w:r>
-                  <w:proofErr w:type="spellEnd"/>
                 </w:p>
               </w:tc>
               <w:tc>
@@ -10095,28 +7754,12 @@
                       <w:sz w:val="20"/>
                     </w:rPr>
                   </w:pPr>
-                  <w:proofErr w:type="spellStart"/>
                   <w:r>
                     <w:rPr>
                       <w:sz w:val="20"/>
                     </w:rPr>
-                    <w:t>Modo</w:t>
+                    <w:t>Modo normal ‐ Pruebas</w:t>
                   </w:r>
-                  <w:proofErr w:type="spellEnd"/>
-                  <w:r>
-                    <w:rPr>
-                      <w:sz w:val="20"/>
-                    </w:rPr>
-                    <w:t xml:space="preserve"> normal ‐ </w:t>
-                  </w:r>
-                  <w:proofErr w:type="spellStart"/>
-                  <w:r>
-                    <w:rPr>
-                      <w:sz w:val="20"/>
-                    </w:rPr>
-                    <w:t>Pruebas</w:t>
-                  </w:r>
-                  <w:proofErr w:type="spellEnd"/>
                 </w:p>
               </w:tc>
             </w:tr>
@@ -10137,14 +7780,12 @@
                       <w:sz w:val="20"/>
                     </w:rPr>
                   </w:pPr>
-                  <w:proofErr w:type="spellStart"/>
                   <w:r>
                     <w:rPr>
                       <w:sz w:val="20"/>
                     </w:rPr>
                     <w:t>Respuesta</w:t>
                   </w:r>
-                  <w:proofErr w:type="spellEnd"/>
                 </w:p>
               </w:tc>
               <w:tc>
@@ -10161,187 +7802,11 @@
                       <w:sz w:val="20"/>
                     </w:rPr>
                   </w:pPr>
-                  <w:proofErr w:type="spellStart"/>
                   <w:r>
                     <w:rPr>
                       <w:sz w:val="20"/>
                     </w:rPr>
-                    <w:t>Respuesta</w:t>
-                  </w:r>
-                  <w:proofErr w:type="spellEnd"/>
-                  <w:r>
-                    <w:rPr>
-                      <w:sz w:val="20"/>
-                    </w:rPr>
-                    <w:t xml:space="preserve"> </w:t>
-                  </w:r>
-                  <w:proofErr w:type="spellStart"/>
-                  <w:r>
-                    <w:rPr>
-                      <w:sz w:val="20"/>
-                    </w:rPr>
-                    <w:t>Diagnóstico</w:t>
-                  </w:r>
-                  <w:proofErr w:type="spellEnd"/>
-                  <w:r>
-                    <w:rPr>
-                      <w:sz w:val="20"/>
-                    </w:rPr>
-                    <w:t xml:space="preserve"> de </w:t>
-                  </w:r>
-                  <w:proofErr w:type="spellStart"/>
-                  <w:r>
-                    <w:rPr>
-                      <w:sz w:val="20"/>
-                    </w:rPr>
-                    <w:t>seguridad</w:t>
-                  </w:r>
-                  <w:proofErr w:type="spellEnd"/>
-                  <w:r>
-                    <w:rPr>
-                      <w:sz w:val="20"/>
-                    </w:rPr>
-                    <w:t xml:space="preserve"> de la </w:t>
-                  </w:r>
-                  <w:proofErr w:type="spellStart"/>
-                  <w:r>
-                    <w:rPr>
-                      <w:sz w:val="20"/>
-                    </w:rPr>
-                    <w:t>plataforma</w:t>
-                  </w:r>
-                  <w:proofErr w:type="spellEnd"/>
-                  <w:r>
-                    <w:rPr>
-                      <w:sz w:val="20"/>
-                    </w:rPr>
-                    <w:t xml:space="preserve"> de </w:t>
-                  </w:r>
-                  <w:proofErr w:type="spellStart"/>
-                  <w:r>
-                    <w:rPr>
-                      <w:sz w:val="20"/>
-                    </w:rPr>
-                    <w:t>acceso</w:t>
-                  </w:r>
-                  <w:proofErr w:type="spellEnd"/>
-                  <w:r>
-                    <w:rPr>
-                      <w:sz w:val="20"/>
-                    </w:rPr>
-                    <w:t xml:space="preserve"> a la </w:t>
-                  </w:r>
-                  <w:proofErr w:type="spellStart"/>
-                  <w:r>
-                    <w:rPr>
-                      <w:sz w:val="20"/>
-                    </w:rPr>
-                    <w:t>aplicación</w:t>
-                  </w:r>
-                  <w:proofErr w:type="spellEnd"/>
-                  <w:r>
-                    <w:rPr>
-                      <w:sz w:val="20"/>
-                    </w:rPr>
-                    <w:t xml:space="preserve">, al </w:t>
-                  </w:r>
-                  <w:proofErr w:type="spellStart"/>
-                  <w:r>
-                    <w:rPr>
-                      <w:sz w:val="20"/>
-                    </w:rPr>
-                    <w:t>igual</w:t>
-                  </w:r>
-                  <w:proofErr w:type="spellEnd"/>
-                  <w:r>
-                    <w:rPr>
-                      <w:sz w:val="20"/>
-                    </w:rPr>
-                    <w:t xml:space="preserve"> </w:t>
-                  </w:r>
-                  <w:proofErr w:type="spellStart"/>
-                  <w:r>
-                    <w:rPr>
-                      <w:sz w:val="20"/>
-                    </w:rPr>
-                    <w:t>que</w:t>
-                  </w:r>
-                  <w:proofErr w:type="spellEnd"/>
-                  <w:r>
-                    <w:rPr>
-                      <w:sz w:val="20"/>
-                    </w:rPr>
-                    <w:t xml:space="preserve"> la </w:t>
-                  </w:r>
-                  <w:proofErr w:type="spellStart"/>
-                  <w:r>
-                    <w:rPr>
-                      <w:sz w:val="20"/>
-                    </w:rPr>
-                    <w:t>definición</w:t>
-                  </w:r>
-                  <w:proofErr w:type="spellEnd"/>
-                  <w:r>
-                    <w:rPr>
-                      <w:sz w:val="20"/>
-                    </w:rPr>
-                    <w:t xml:space="preserve"> de </w:t>
-                  </w:r>
-                  <w:proofErr w:type="spellStart"/>
-                  <w:r>
-                    <w:rPr>
-                      <w:sz w:val="20"/>
-                    </w:rPr>
-                    <w:t>permisos</w:t>
-                  </w:r>
-                  <w:proofErr w:type="spellEnd"/>
-                  <w:r>
-                    <w:rPr>
-                      <w:sz w:val="20"/>
-                    </w:rPr>
-                    <w:t xml:space="preserve"> </w:t>
-                  </w:r>
-                  <w:proofErr w:type="spellStart"/>
-                  <w:r>
-                    <w:rPr>
-                      <w:sz w:val="20"/>
-                    </w:rPr>
-                    <w:t>dependiendo</w:t>
-                  </w:r>
-                  <w:proofErr w:type="spellEnd"/>
-                  <w:r>
-                    <w:rPr>
-                      <w:sz w:val="20"/>
-                    </w:rPr>
-                    <w:t xml:space="preserve"> el </w:t>
-                  </w:r>
-                  <w:proofErr w:type="spellStart"/>
-                  <w:r>
-                    <w:rPr>
-                      <w:sz w:val="20"/>
-                    </w:rPr>
-                    <w:t>nivel</w:t>
-                  </w:r>
-                  <w:proofErr w:type="spellEnd"/>
-                  <w:r>
-                    <w:rPr>
-                      <w:sz w:val="20"/>
-                    </w:rPr>
-                    <w:t xml:space="preserve"> de </w:t>
-                  </w:r>
-                  <w:proofErr w:type="spellStart"/>
-                  <w:r>
-                    <w:rPr>
-                      <w:sz w:val="20"/>
-                    </w:rPr>
-                    <w:t>seguridad</w:t>
-                  </w:r>
-                  <w:proofErr w:type="spellEnd"/>
-                  <w:r>
-                    <w:rPr>
-                      <w:sz w:val="20"/>
-                    </w:rPr>
-                    <w:t>.</w:t>
+                    <w:t>Respuesta Diagnóstico de seguridad de la plataforma de acceso a la aplicación, al igual que la definición de permisos dependiendo el nivel de seguridad.</w:t>
                   </w:r>
                 </w:p>
               </w:tc>
@@ -10364,28 +7829,12 @@
                       <w:sz w:val="20"/>
                     </w:rPr>
                   </w:pPr>
-                  <w:proofErr w:type="spellStart"/>
                   <w:r>
                     <w:rPr>
                       <w:sz w:val="20"/>
                     </w:rPr>
-                    <w:t>Medida</w:t>
+                    <w:t>Medida de respuesta</w:t>
                   </w:r>
-                  <w:proofErr w:type="spellEnd"/>
-                  <w:r>
-                    <w:rPr>
-                      <w:sz w:val="20"/>
-                    </w:rPr>
-                    <w:t xml:space="preserve"> de </w:t>
-                  </w:r>
-                  <w:proofErr w:type="spellStart"/>
-                  <w:r>
-                    <w:rPr>
-                      <w:sz w:val="20"/>
-                    </w:rPr>
-                    <w:t>respuesta</w:t>
-                  </w:r>
-                  <w:proofErr w:type="spellEnd"/>
                 </w:p>
               </w:tc>
               <w:tc>
@@ -10402,103 +7851,11 @@
                       <w:sz w:val="20"/>
                     </w:rPr>
                   </w:pPr>
-                  <w:proofErr w:type="spellStart"/>
                   <w:r>
                     <w:rPr>
                       <w:sz w:val="20"/>
                     </w:rPr>
-                    <w:t>Ninguna</w:t>
-                  </w:r>
-                  <w:proofErr w:type="spellEnd"/>
-                  <w:r>
-                    <w:rPr>
-                      <w:sz w:val="20"/>
-                    </w:rPr>
-                    <w:t xml:space="preserve"> </w:t>
-                  </w:r>
-                  <w:proofErr w:type="spellStart"/>
-                  <w:r>
-                    <w:rPr>
-                      <w:sz w:val="20"/>
-                    </w:rPr>
-                    <w:t>información</w:t>
-                  </w:r>
-                  <w:proofErr w:type="spellEnd"/>
-                  <w:r>
-                    <w:rPr>
-                      <w:sz w:val="20"/>
-                    </w:rPr>
-                    <w:t xml:space="preserve"> </w:t>
-                  </w:r>
-                  <w:proofErr w:type="spellStart"/>
-                  <w:r>
-                    <w:rPr>
-                      <w:sz w:val="20"/>
-                    </w:rPr>
-                    <w:t>extraída</w:t>
-                  </w:r>
-                  <w:proofErr w:type="spellEnd"/>
-                  <w:r>
-                    <w:rPr>
-                      <w:sz w:val="20"/>
-                    </w:rPr>
-                    <w:t xml:space="preserve"> de </w:t>
-                  </w:r>
-                  <w:proofErr w:type="spellStart"/>
-                  <w:r>
-                    <w:rPr>
-                      <w:sz w:val="20"/>
-                    </w:rPr>
-                    <w:t>manera</w:t>
-                  </w:r>
-                  <w:proofErr w:type="spellEnd"/>
-                  <w:r>
-                    <w:rPr>
-                      <w:sz w:val="20"/>
-                    </w:rPr>
-                    <w:t xml:space="preserve"> </w:t>
-                  </w:r>
-                  <w:proofErr w:type="spellStart"/>
-                  <w:r>
-                    <w:rPr>
-                      <w:sz w:val="20"/>
-                    </w:rPr>
-                    <w:t>fraudulenta</w:t>
-                  </w:r>
-                  <w:proofErr w:type="spellEnd"/>
-                  <w:r>
-                    <w:rPr>
-                      <w:sz w:val="20"/>
-                    </w:rPr>
-                    <w:t xml:space="preserve">, </w:t>
-                  </w:r>
-                  <w:proofErr w:type="spellStart"/>
-                  <w:r>
-                    <w:rPr>
-                      <w:sz w:val="20"/>
-                    </w:rPr>
-                    <w:t>usuarios</w:t>
-                  </w:r>
-                  <w:proofErr w:type="spellEnd"/>
-                  <w:r>
-                    <w:rPr>
-                      <w:sz w:val="20"/>
-                    </w:rPr>
-                    <w:t xml:space="preserve"> con roles </w:t>
-                  </w:r>
-                  <w:proofErr w:type="spellStart"/>
-                  <w:r>
-                    <w:rPr>
-                      <w:sz w:val="20"/>
-                    </w:rPr>
-                    <w:t>establecidos</w:t>
-                  </w:r>
-                  <w:proofErr w:type="spellEnd"/>
-                  <w:r>
-                    <w:rPr>
-                      <w:sz w:val="20"/>
-                    </w:rPr>
-                    <w:t>.</w:t>
+                    <w:t>Ninguna información extraída de manera fraudulenta, usuarios con roles establecidos.</w:t>
                   </w:r>
                 </w:p>
               </w:tc>
@@ -10524,22 +7881,12 @@
                 <w:sz w:val="20"/>
               </w:rPr>
             </w:pPr>
-            <w:proofErr w:type="spellStart"/>
             <w:r>
               <w:rPr>
                 <w:sz w:val="20"/>
               </w:rPr>
-              <w:t>Importan</w:t>
+              <w:t>Importancia</w:t>
             </w:r>
-            <w:bookmarkStart w:id="23" w:name="_GoBack"/>
-            <w:bookmarkEnd w:id="23"/>
-            <w:r>
-              <w:rPr>
-                <w:sz w:val="20"/>
-              </w:rPr>
-              <w:t>cia</w:t>
-            </w:r>
-            <w:proofErr w:type="spellEnd"/>
           </w:p>
         </w:tc>
         <w:tc>
@@ -11035,11 +8382,21 @@
           <w:tcW w:w="6379" w:type="dxa"/>
         </w:tcPr>
         <w:p>
-          <w:fldSimple w:instr=" TITLE  \* MERGEFORMAT ">
-            <w:r>
-              <w:t>Software Architecture Document</w:t>
-            </w:r>
-          </w:fldSimple>
+          <w:r>
+            <w:fldChar w:fldCharType="begin"/>
+          </w:r>
+          <w:r>
+            <w:instrText xml:space="preserve"> TITLE  \* MERGEFORMAT </w:instrText>
+          </w:r>
+          <w:r>
+            <w:fldChar w:fldCharType="separate"/>
+          </w:r>
+          <w:r>
+            <w:t>Software Architecture Document</w:t>
+          </w:r>
+          <w:r>
+            <w:fldChar w:fldCharType="end"/>
+          </w:r>
         </w:p>
       </w:tc>
       <w:tc>
@@ -13429,7 +10786,7 @@
 </file>
 
 <file path=customXml/itemProps1.xml><?xml version="1.0" encoding="utf-8"?>
-<ds:datastoreItem xmlns:ds="http://schemas.openxmlformats.org/officeDocument/2006/customXml" ds:itemID="{A18836A0-9140-4B84-B69D-B320930FB3E8}">
+<ds:datastoreItem xmlns:ds="http://schemas.openxmlformats.org/officeDocument/2006/customXml" ds:itemID="{128CD874-949B-45C8-842F-22F050B43C1D}">
   <ds:schemaRefs>
     <ds:schemaRef ds:uri="http://schemas.openxmlformats.org/officeDocument/2006/bibliography"/>
   </ds:schemaRefs>

</xml_diff>